<commit_message>
Updated to UVVM v2021.10.22 - Please see CHANGES.TXT for details.
</commit_message>
<xml_diff>
--- a/bitvis_vip_axi/doc/axi_bfm_QuickRef.docx
+++ b/bitvis_vip_axi/doc/axi_bfm_QuickRef.docx
@@ -1,6 +1,6 @@
 
 <file path=word/document.xml><?xml version="1.0" encoding="utf-8"?>
-<w:document xmlns:wpc="http://schemas.microsoft.com/office/word/2010/wordprocessingCanvas" xmlns:cx="http://schemas.microsoft.com/office/drawing/2014/chartex" xmlns:cx1="http://schemas.microsoft.com/office/drawing/2015/9/8/chartex" xmlns:cx2="http://schemas.microsoft.com/office/drawing/2015/10/21/chartex" xmlns:cx3="http://schemas.microsoft.com/office/drawing/2016/5/9/chartex" xmlns:cx4="http://schemas.microsoft.com/office/drawing/2016/5/10/chartex" xmlns:cx5="http://schemas.microsoft.com/office/drawing/2016/5/11/chartex" xmlns:cx6="http://schemas.microsoft.com/office/drawing/2016/5/12/chartex" xmlns:cx7="http://schemas.microsoft.com/office/drawing/2016/5/13/chartex" xmlns:cx8="http://schemas.microsoft.com/office/drawing/2016/5/14/chartex" xmlns:mc="http://schemas.openxmlformats.org/markup-compatibility/2006" xmlns:aink="http://schemas.microsoft.com/office/drawing/2016/ink" xmlns:am3d="http://schemas.microsoft.com/office/drawing/2017/model3d" xmlns:o="urn:schemas-microsoft-com:office:office" xmlns:r="http://schemas.openxmlformats.org/officeDocument/2006/relationships" xmlns:m="http://schemas.openxmlformats.org/officeDocument/2006/math" xmlns:v="urn:schemas-microsoft-com:vml" xmlns:wp14="http://schemas.microsoft.com/office/word/2010/wordprocessingDrawing" xmlns:wp="http://schemas.openxmlformats.org/drawingml/2006/wordprocessingDrawing" xmlns:w10="urn:schemas-microsoft-com:office:word" xmlns:w="http://schemas.openxmlformats.org/wordprocessingml/2006/main" xmlns:w14="http://schemas.microsoft.com/office/word/2010/wordml" xmlns:w15="http://schemas.microsoft.com/office/word/2012/wordml" xmlns:w16cex="http://schemas.microsoft.com/office/word/2018/wordml/cex" xmlns:w16cid="http://schemas.microsoft.com/office/word/2016/wordml/cid" xmlns:w16="http://schemas.microsoft.com/office/word/2018/wordml" xmlns:w16se="http://schemas.microsoft.com/office/word/2015/wordml/symex" xmlns:wpg="http://schemas.microsoft.com/office/word/2010/wordprocessingGroup" xmlns:wpi="http://schemas.microsoft.com/office/word/2010/wordprocessingInk" xmlns:wne="http://schemas.microsoft.com/office/word/2006/wordml" xmlns:wps="http://schemas.microsoft.com/office/word/2010/wordprocessingShape" mc:Ignorable="w14 w15 w16se w16cid w16 w16cex wp14">
+<w:document xmlns:wpc="http://schemas.microsoft.com/office/word/2010/wordprocessingCanvas" xmlns:cx="http://schemas.microsoft.com/office/drawing/2014/chartex" xmlns:cx1="http://schemas.microsoft.com/office/drawing/2015/9/8/chartex" xmlns:cx2="http://schemas.microsoft.com/office/drawing/2015/10/21/chartex" xmlns:cx3="http://schemas.microsoft.com/office/drawing/2016/5/9/chartex" xmlns:cx4="http://schemas.microsoft.com/office/drawing/2016/5/10/chartex" xmlns:cx5="http://schemas.microsoft.com/office/drawing/2016/5/11/chartex" xmlns:cx6="http://schemas.microsoft.com/office/drawing/2016/5/12/chartex" xmlns:cx7="http://schemas.microsoft.com/office/drawing/2016/5/13/chartex" xmlns:cx8="http://schemas.microsoft.com/office/drawing/2016/5/14/chartex" xmlns:mc="http://schemas.openxmlformats.org/markup-compatibility/2006" xmlns:aink="http://schemas.microsoft.com/office/drawing/2016/ink" xmlns:am3d="http://schemas.microsoft.com/office/drawing/2017/model3d" xmlns:o="urn:schemas-microsoft-com:office:office" xmlns:r="http://schemas.openxmlformats.org/officeDocument/2006/relationships" xmlns:m="http://schemas.openxmlformats.org/officeDocument/2006/math" xmlns:v="urn:schemas-microsoft-com:vml" xmlns:wp14="http://schemas.microsoft.com/office/word/2010/wordprocessingDrawing" xmlns:wp="http://schemas.openxmlformats.org/drawingml/2006/wordprocessingDrawing" xmlns:w10="urn:schemas-microsoft-com:office:word" xmlns:w="http://schemas.openxmlformats.org/wordprocessingml/2006/main" xmlns:w14="http://schemas.microsoft.com/office/word/2010/wordml" xmlns:w15="http://schemas.microsoft.com/office/word/2012/wordml" xmlns:w16cex="http://schemas.microsoft.com/office/word/2018/wordml/cex" xmlns:w16cid="http://schemas.microsoft.com/office/word/2016/wordml/cid" xmlns:w16="http://schemas.microsoft.com/office/word/2018/wordml" xmlns:w16sdtdh="http://schemas.microsoft.com/office/word/2020/wordml/sdtdatahash" xmlns:w16se="http://schemas.microsoft.com/office/word/2015/wordml/symex" xmlns:wpg="http://schemas.microsoft.com/office/word/2010/wordprocessingGroup" xmlns:wpi="http://schemas.microsoft.com/office/word/2010/wordprocessingInk" xmlns:wne="http://schemas.microsoft.com/office/word/2006/wordml" xmlns:wps="http://schemas.microsoft.com/office/word/2010/wordprocessingShape" mc:Ignorable="w14 w15 w16se w16cid w16 w16cex w16sdtdh wp14">
   <w:body>
     <w:p>
       <w:pPr>
@@ -30128,7 +30128,7 @@
 </file>
 
 <file path=word/endnotes.xml><?xml version="1.0" encoding="utf-8"?>
-<w:endnotes xmlns:wpc="http://schemas.microsoft.com/office/word/2010/wordprocessingCanvas" xmlns:cx="http://schemas.microsoft.com/office/drawing/2014/chartex" xmlns:cx1="http://schemas.microsoft.com/office/drawing/2015/9/8/chartex" xmlns:cx2="http://schemas.microsoft.com/office/drawing/2015/10/21/chartex" xmlns:cx3="http://schemas.microsoft.com/office/drawing/2016/5/9/chartex" xmlns:cx4="http://schemas.microsoft.com/office/drawing/2016/5/10/chartex" xmlns:cx5="http://schemas.microsoft.com/office/drawing/2016/5/11/chartex" xmlns:cx6="http://schemas.microsoft.com/office/drawing/2016/5/12/chartex" xmlns:cx7="http://schemas.microsoft.com/office/drawing/2016/5/13/chartex" xmlns:cx8="http://schemas.microsoft.com/office/drawing/2016/5/14/chartex" xmlns:mc="http://schemas.openxmlformats.org/markup-compatibility/2006" xmlns:aink="http://schemas.microsoft.com/office/drawing/2016/ink" xmlns:am3d="http://schemas.microsoft.com/office/drawing/2017/model3d" xmlns:o="urn:schemas-microsoft-com:office:office" xmlns:r="http://schemas.openxmlformats.org/officeDocument/2006/relationships" xmlns:m="http://schemas.openxmlformats.org/officeDocument/2006/math" xmlns:v="urn:schemas-microsoft-com:vml" xmlns:wp14="http://schemas.microsoft.com/office/word/2010/wordprocessingDrawing" xmlns:wp="http://schemas.openxmlformats.org/drawingml/2006/wordprocessingDrawing" xmlns:w10="urn:schemas-microsoft-com:office:word" xmlns:w="http://schemas.openxmlformats.org/wordprocessingml/2006/main" xmlns:w14="http://schemas.microsoft.com/office/word/2010/wordml" xmlns:w15="http://schemas.microsoft.com/office/word/2012/wordml" xmlns:w16cex="http://schemas.microsoft.com/office/word/2018/wordml/cex" xmlns:w16cid="http://schemas.microsoft.com/office/word/2016/wordml/cid" xmlns:w16="http://schemas.microsoft.com/office/word/2018/wordml" xmlns:w16se="http://schemas.microsoft.com/office/word/2015/wordml/symex" xmlns:wpg="http://schemas.microsoft.com/office/word/2010/wordprocessingGroup" xmlns:wpi="http://schemas.microsoft.com/office/word/2010/wordprocessingInk" xmlns:wne="http://schemas.microsoft.com/office/word/2006/wordml" xmlns:wps="http://schemas.microsoft.com/office/word/2010/wordprocessingShape" mc:Ignorable="w14 w15 w16se w16cid w16 w16cex wp14">
+<w:endnotes xmlns:wpc="http://schemas.microsoft.com/office/word/2010/wordprocessingCanvas" xmlns:cx="http://schemas.microsoft.com/office/drawing/2014/chartex" xmlns:cx1="http://schemas.microsoft.com/office/drawing/2015/9/8/chartex" xmlns:cx2="http://schemas.microsoft.com/office/drawing/2015/10/21/chartex" xmlns:cx3="http://schemas.microsoft.com/office/drawing/2016/5/9/chartex" xmlns:cx4="http://schemas.microsoft.com/office/drawing/2016/5/10/chartex" xmlns:cx5="http://schemas.microsoft.com/office/drawing/2016/5/11/chartex" xmlns:cx6="http://schemas.microsoft.com/office/drawing/2016/5/12/chartex" xmlns:cx7="http://schemas.microsoft.com/office/drawing/2016/5/13/chartex" xmlns:cx8="http://schemas.microsoft.com/office/drawing/2016/5/14/chartex" xmlns:mc="http://schemas.openxmlformats.org/markup-compatibility/2006" xmlns:aink="http://schemas.microsoft.com/office/drawing/2016/ink" xmlns:am3d="http://schemas.microsoft.com/office/drawing/2017/model3d" xmlns:o="urn:schemas-microsoft-com:office:office" xmlns:r="http://schemas.openxmlformats.org/officeDocument/2006/relationships" xmlns:m="http://schemas.openxmlformats.org/officeDocument/2006/math" xmlns:v="urn:schemas-microsoft-com:vml" xmlns:wp14="http://schemas.microsoft.com/office/word/2010/wordprocessingDrawing" xmlns:wp="http://schemas.openxmlformats.org/drawingml/2006/wordprocessingDrawing" xmlns:w10="urn:schemas-microsoft-com:office:word" xmlns:w="http://schemas.openxmlformats.org/wordprocessingml/2006/main" xmlns:w14="http://schemas.microsoft.com/office/word/2010/wordml" xmlns:w15="http://schemas.microsoft.com/office/word/2012/wordml" xmlns:w16cex="http://schemas.microsoft.com/office/word/2018/wordml/cex" xmlns:w16cid="http://schemas.microsoft.com/office/word/2016/wordml/cid" xmlns:w16="http://schemas.microsoft.com/office/word/2018/wordml" xmlns:w16sdtdh="http://schemas.microsoft.com/office/word/2020/wordml/sdtdatahash" xmlns:w16se="http://schemas.microsoft.com/office/word/2015/wordml/symex" xmlns:wpg="http://schemas.microsoft.com/office/word/2010/wordprocessingGroup" xmlns:wpi="http://schemas.microsoft.com/office/word/2010/wordprocessingInk" xmlns:wne="http://schemas.microsoft.com/office/word/2006/wordml" xmlns:wps="http://schemas.microsoft.com/office/word/2010/wordprocessingShape" mc:Ignorable="w14 w15 w16se w16cid w16 w16cex w16sdtdh wp14">
   <w:endnote w:type="separator" w:id="-1">
     <w:p>
       <w:pPr>
@@ -30167,7 +30167,7 @@
 </file>
 
 <file path=word/footer1.xml><?xml version="1.0" encoding="utf-8"?>
-<w:ftr xmlns:wpc="http://schemas.microsoft.com/office/word/2010/wordprocessingCanvas" xmlns:cx="http://schemas.microsoft.com/office/drawing/2014/chartex" xmlns:cx1="http://schemas.microsoft.com/office/drawing/2015/9/8/chartex" xmlns:cx2="http://schemas.microsoft.com/office/drawing/2015/10/21/chartex" xmlns:cx3="http://schemas.microsoft.com/office/drawing/2016/5/9/chartex" xmlns:cx4="http://schemas.microsoft.com/office/drawing/2016/5/10/chartex" xmlns:cx5="http://schemas.microsoft.com/office/drawing/2016/5/11/chartex" xmlns:cx6="http://schemas.microsoft.com/office/drawing/2016/5/12/chartex" xmlns:cx7="http://schemas.microsoft.com/office/drawing/2016/5/13/chartex" xmlns:cx8="http://schemas.microsoft.com/office/drawing/2016/5/14/chartex" xmlns:mc="http://schemas.openxmlformats.org/markup-compatibility/2006" xmlns:aink="http://schemas.microsoft.com/office/drawing/2016/ink" xmlns:am3d="http://schemas.microsoft.com/office/drawing/2017/model3d" xmlns:o="urn:schemas-microsoft-com:office:office" xmlns:r="http://schemas.openxmlformats.org/officeDocument/2006/relationships" xmlns:m="http://schemas.openxmlformats.org/officeDocument/2006/math" xmlns:v="urn:schemas-microsoft-com:vml" xmlns:wp14="http://schemas.microsoft.com/office/word/2010/wordprocessingDrawing" xmlns:wp="http://schemas.openxmlformats.org/drawingml/2006/wordprocessingDrawing" xmlns:w10="urn:schemas-microsoft-com:office:word" xmlns:w="http://schemas.openxmlformats.org/wordprocessingml/2006/main" xmlns:w14="http://schemas.microsoft.com/office/word/2010/wordml" xmlns:w15="http://schemas.microsoft.com/office/word/2012/wordml" xmlns:w16cex="http://schemas.microsoft.com/office/word/2018/wordml/cex" xmlns:w16cid="http://schemas.microsoft.com/office/word/2016/wordml/cid" xmlns:w16="http://schemas.microsoft.com/office/word/2018/wordml" xmlns:w16se="http://schemas.microsoft.com/office/word/2015/wordml/symex" xmlns:wpg="http://schemas.microsoft.com/office/word/2010/wordprocessingGroup" xmlns:wpi="http://schemas.microsoft.com/office/word/2010/wordprocessingInk" xmlns:wne="http://schemas.microsoft.com/office/word/2006/wordml" xmlns:wps="http://schemas.microsoft.com/office/word/2010/wordprocessingShape" mc:Ignorable="w14 w15 w16se w16cid w16 w16cex wp14">
+<w:ftr xmlns:wpc="http://schemas.microsoft.com/office/word/2010/wordprocessingCanvas" xmlns:cx="http://schemas.microsoft.com/office/drawing/2014/chartex" xmlns:cx1="http://schemas.microsoft.com/office/drawing/2015/9/8/chartex" xmlns:cx2="http://schemas.microsoft.com/office/drawing/2015/10/21/chartex" xmlns:cx3="http://schemas.microsoft.com/office/drawing/2016/5/9/chartex" xmlns:cx4="http://schemas.microsoft.com/office/drawing/2016/5/10/chartex" xmlns:cx5="http://schemas.microsoft.com/office/drawing/2016/5/11/chartex" xmlns:cx6="http://schemas.microsoft.com/office/drawing/2016/5/12/chartex" xmlns:cx7="http://schemas.microsoft.com/office/drawing/2016/5/13/chartex" xmlns:cx8="http://schemas.microsoft.com/office/drawing/2016/5/14/chartex" xmlns:mc="http://schemas.openxmlformats.org/markup-compatibility/2006" xmlns:aink="http://schemas.microsoft.com/office/drawing/2016/ink" xmlns:am3d="http://schemas.microsoft.com/office/drawing/2017/model3d" xmlns:o="urn:schemas-microsoft-com:office:office" xmlns:r="http://schemas.openxmlformats.org/officeDocument/2006/relationships" xmlns:m="http://schemas.openxmlformats.org/officeDocument/2006/math" xmlns:v="urn:schemas-microsoft-com:vml" xmlns:wp14="http://schemas.microsoft.com/office/word/2010/wordprocessingDrawing" xmlns:wp="http://schemas.openxmlformats.org/drawingml/2006/wordprocessingDrawing" xmlns:w10="urn:schemas-microsoft-com:office:word" xmlns:w="http://schemas.openxmlformats.org/wordprocessingml/2006/main" xmlns:w14="http://schemas.microsoft.com/office/word/2010/wordml" xmlns:w15="http://schemas.microsoft.com/office/word/2012/wordml" xmlns:w16cex="http://schemas.microsoft.com/office/word/2018/wordml/cex" xmlns:w16cid="http://schemas.microsoft.com/office/word/2016/wordml/cid" xmlns:w16="http://schemas.microsoft.com/office/word/2018/wordml" xmlns:w16sdtdh="http://schemas.microsoft.com/office/word/2020/wordml/sdtdatahash" xmlns:w16se="http://schemas.microsoft.com/office/word/2015/wordml/symex" xmlns:wpg="http://schemas.microsoft.com/office/word/2010/wordprocessingGroup" xmlns:wpi="http://schemas.microsoft.com/office/word/2010/wordprocessingInk" xmlns:wne="http://schemas.microsoft.com/office/word/2006/wordml" xmlns:wps="http://schemas.microsoft.com/office/word/2010/wordprocessingShape" mc:Ignorable="w14 w15 w16se w16cid w16 w16cex w16sdtdh wp14">
   <w:p>
     <w:pPr>
       <w:pStyle w:val="Bunntekst"/>
@@ -30205,7 +30205,7 @@
 </file>
 
 <file path=word/footer2.xml><?xml version="1.0" encoding="utf-8"?>
-<w:ftr xmlns:wpc="http://schemas.microsoft.com/office/word/2010/wordprocessingCanvas" xmlns:cx="http://schemas.microsoft.com/office/drawing/2014/chartex" xmlns:cx1="http://schemas.microsoft.com/office/drawing/2015/9/8/chartex" xmlns:cx2="http://schemas.microsoft.com/office/drawing/2015/10/21/chartex" xmlns:cx3="http://schemas.microsoft.com/office/drawing/2016/5/9/chartex" xmlns:cx4="http://schemas.microsoft.com/office/drawing/2016/5/10/chartex" xmlns:cx5="http://schemas.microsoft.com/office/drawing/2016/5/11/chartex" xmlns:cx6="http://schemas.microsoft.com/office/drawing/2016/5/12/chartex" xmlns:cx7="http://schemas.microsoft.com/office/drawing/2016/5/13/chartex" xmlns:cx8="http://schemas.microsoft.com/office/drawing/2016/5/14/chartex" xmlns:mc="http://schemas.openxmlformats.org/markup-compatibility/2006" xmlns:aink="http://schemas.microsoft.com/office/drawing/2016/ink" xmlns:am3d="http://schemas.microsoft.com/office/drawing/2017/model3d" xmlns:o="urn:schemas-microsoft-com:office:office" xmlns:r="http://schemas.openxmlformats.org/officeDocument/2006/relationships" xmlns:m="http://schemas.openxmlformats.org/officeDocument/2006/math" xmlns:v="urn:schemas-microsoft-com:vml" xmlns:wp14="http://schemas.microsoft.com/office/word/2010/wordprocessingDrawing" xmlns:wp="http://schemas.openxmlformats.org/drawingml/2006/wordprocessingDrawing" xmlns:w10="urn:schemas-microsoft-com:office:word" xmlns:w="http://schemas.openxmlformats.org/wordprocessingml/2006/main" xmlns:w14="http://schemas.microsoft.com/office/word/2010/wordml" xmlns:w15="http://schemas.microsoft.com/office/word/2012/wordml" xmlns:w16cex="http://schemas.microsoft.com/office/word/2018/wordml/cex" xmlns:w16cid="http://schemas.microsoft.com/office/word/2016/wordml/cid" xmlns:w16="http://schemas.microsoft.com/office/word/2018/wordml" xmlns:w16se="http://schemas.microsoft.com/office/word/2015/wordml/symex" xmlns:wpg="http://schemas.microsoft.com/office/word/2010/wordprocessingGroup" xmlns:wpi="http://schemas.microsoft.com/office/word/2010/wordprocessingInk" xmlns:wne="http://schemas.microsoft.com/office/word/2006/wordml" xmlns:wps="http://schemas.microsoft.com/office/word/2010/wordprocessingShape" mc:Ignorable="w14 w15 w16se w16cid w16 w16cex wp14">
+<w:ftr xmlns:wpc="http://schemas.microsoft.com/office/word/2010/wordprocessingCanvas" xmlns:cx="http://schemas.microsoft.com/office/drawing/2014/chartex" xmlns:cx1="http://schemas.microsoft.com/office/drawing/2015/9/8/chartex" xmlns:cx2="http://schemas.microsoft.com/office/drawing/2015/10/21/chartex" xmlns:cx3="http://schemas.microsoft.com/office/drawing/2016/5/9/chartex" xmlns:cx4="http://schemas.microsoft.com/office/drawing/2016/5/10/chartex" xmlns:cx5="http://schemas.microsoft.com/office/drawing/2016/5/11/chartex" xmlns:cx6="http://schemas.microsoft.com/office/drawing/2016/5/12/chartex" xmlns:cx7="http://schemas.microsoft.com/office/drawing/2016/5/13/chartex" xmlns:cx8="http://schemas.microsoft.com/office/drawing/2016/5/14/chartex" xmlns:mc="http://schemas.openxmlformats.org/markup-compatibility/2006" xmlns:aink="http://schemas.microsoft.com/office/drawing/2016/ink" xmlns:am3d="http://schemas.microsoft.com/office/drawing/2017/model3d" xmlns:o="urn:schemas-microsoft-com:office:office" xmlns:r="http://schemas.openxmlformats.org/officeDocument/2006/relationships" xmlns:m="http://schemas.openxmlformats.org/officeDocument/2006/math" xmlns:v="urn:schemas-microsoft-com:vml" xmlns:wp14="http://schemas.microsoft.com/office/word/2010/wordprocessingDrawing" xmlns:wp="http://schemas.openxmlformats.org/drawingml/2006/wordprocessingDrawing" xmlns:w10="urn:schemas-microsoft-com:office:word" xmlns:w="http://schemas.openxmlformats.org/wordprocessingml/2006/main" xmlns:w14="http://schemas.microsoft.com/office/word/2010/wordml" xmlns:w15="http://schemas.microsoft.com/office/word/2012/wordml" xmlns:w16cex="http://schemas.microsoft.com/office/word/2018/wordml/cex" xmlns:w16cid="http://schemas.microsoft.com/office/word/2016/wordml/cid" xmlns:w16="http://schemas.microsoft.com/office/word/2018/wordml" xmlns:w16sdtdh="http://schemas.microsoft.com/office/word/2020/wordml/sdtdatahash" xmlns:w16se="http://schemas.microsoft.com/office/word/2015/wordml/symex" xmlns:wpg="http://schemas.microsoft.com/office/word/2010/wordprocessingGroup" xmlns:wpi="http://schemas.microsoft.com/office/word/2010/wordprocessingInk" xmlns:wne="http://schemas.microsoft.com/office/word/2006/wordml" xmlns:wps="http://schemas.microsoft.com/office/word/2010/wordprocessingShape" mc:Ignorable="w14 w15 w16se w16cid w16 w16cex w16sdtdh wp14">
   <w:p>
     <w:pPr>
       <w:pStyle w:val="Bunntekst"/>
@@ -30427,7 +30427,27 @@
               <w:sz w:val="14"/>
               <w:lang w:val="sq-AL"/>
             </w:rPr>
-            <w:t>ersion 0.1.</w:t>
+            <w:t>ersion 0.</w:t>
+          </w:r>
+          <w:r>
+            <w:rPr>
+              <w:rFonts w:ascii="Helvetica" w:hAnsi="Helvetica" w:cs="Arial"/>
+              <w:b/>
+              <w:color w:val="1381C4"/>
+              <w:sz w:val="14"/>
+              <w:lang w:val="sq-AL"/>
+            </w:rPr>
+            <w:t>2</w:t>
+          </w:r>
+          <w:r>
+            <w:rPr>
+              <w:rFonts w:ascii="Helvetica" w:hAnsi="Helvetica" w:cs="Arial"/>
+              <w:b/>
+              <w:color w:val="1381C4"/>
+              <w:sz w:val="14"/>
+              <w:lang w:val="sq-AL"/>
+            </w:rPr>
+            <w:t>.</w:t>
           </w:r>
           <w:r>
             <w:rPr>
@@ -30483,7 +30503,7 @@
               <w:sz w:val="14"/>
               <w:lang w:val="en-US"/>
             </w:rPr>
-            <w:t>2021-04-07</w:t>
+            <w:t>2021-10-21</w:t>
           </w:r>
           <w:r>
             <w:rPr>
@@ -30597,7 +30617,7 @@
 </file>
 
 <file path=word/footer3.xml><?xml version="1.0" encoding="utf-8"?>
-<w:ftr xmlns:wpc="http://schemas.microsoft.com/office/word/2010/wordprocessingCanvas" xmlns:cx="http://schemas.microsoft.com/office/drawing/2014/chartex" xmlns:cx1="http://schemas.microsoft.com/office/drawing/2015/9/8/chartex" xmlns:cx2="http://schemas.microsoft.com/office/drawing/2015/10/21/chartex" xmlns:cx3="http://schemas.microsoft.com/office/drawing/2016/5/9/chartex" xmlns:cx4="http://schemas.microsoft.com/office/drawing/2016/5/10/chartex" xmlns:cx5="http://schemas.microsoft.com/office/drawing/2016/5/11/chartex" xmlns:cx6="http://schemas.microsoft.com/office/drawing/2016/5/12/chartex" xmlns:cx7="http://schemas.microsoft.com/office/drawing/2016/5/13/chartex" xmlns:cx8="http://schemas.microsoft.com/office/drawing/2016/5/14/chartex" xmlns:mc="http://schemas.openxmlformats.org/markup-compatibility/2006" xmlns:aink="http://schemas.microsoft.com/office/drawing/2016/ink" xmlns:am3d="http://schemas.microsoft.com/office/drawing/2017/model3d" xmlns:o="urn:schemas-microsoft-com:office:office" xmlns:r="http://schemas.openxmlformats.org/officeDocument/2006/relationships" xmlns:m="http://schemas.openxmlformats.org/officeDocument/2006/math" xmlns:v="urn:schemas-microsoft-com:vml" xmlns:wp14="http://schemas.microsoft.com/office/word/2010/wordprocessingDrawing" xmlns:wp="http://schemas.openxmlformats.org/drawingml/2006/wordprocessingDrawing" xmlns:w10="urn:schemas-microsoft-com:office:word" xmlns:w="http://schemas.openxmlformats.org/wordprocessingml/2006/main" xmlns:w14="http://schemas.microsoft.com/office/word/2010/wordml" xmlns:w15="http://schemas.microsoft.com/office/word/2012/wordml" xmlns:w16cex="http://schemas.microsoft.com/office/word/2018/wordml/cex" xmlns:w16cid="http://schemas.microsoft.com/office/word/2016/wordml/cid" xmlns:w16="http://schemas.microsoft.com/office/word/2018/wordml" xmlns:w16se="http://schemas.microsoft.com/office/word/2015/wordml/symex" xmlns:wpg="http://schemas.microsoft.com/office/word/2010/wordprocessingGroup" xmlns:wpi="http://schemas.microsoft.com/office/word/2010/wordprocessingInk" xmlns:wne="http://schemas.microsoft.com/office/word/2006/wordml" xmlns:wps="http://schemas.microsoft.com/office/word/2010/wordprocessingShape" mc:Ignorable="w14 w15 w16se w16cid w16 w16cex wp14">
+<w:ftr xmlns:wpc="http://schemas.microsoft.com/office/word/2010/wordprocessingCanvas" xmlns:cx="http://schemas.microsoft.com/office/drawing/2014/chartex" xmlns:cx1="http://schemas.microsoft.com/office/drawing/2015/9/8/chartex" xmlns:cx2="http://schemas.microsoft.com/office/drawing/2015/10/21/chartex" xmlns:cx3="http://schemas.microsoft.com/office/drawing/2016/5/9/chartex" xmlns:cx4="http://schemas.microsoft.com/office/drawing/2016/5/10/chartex" xmlns:cx5="http://schemas.microsoft.com/office/drawing/2016/5/11/chartex" xmlns:cx6="http://schemas.microsoft.com/office/drawing/2016/5/12/chartex" xmlns:cx7="http://schemas.microsoft.com/office/drawing/2016/5/13/chartex" xmlns:cx8="http://schemas.microsoft.com/office/drawing/2016/5/14/chartex" xmlns:mc="http://schemas.openxmlformats.org/markup-compatibility/2006" xmlns:aink="http://schemas.microsoft.com/office/drawing/2016/ink" xmlns:am3d="http://schemas.microsoft.com/office/drawing/2017/model3d" xmlns:o="urn:schemas-microsoft-com:office:office" xmlns:r="http://schemas.openxmlformats.org/officeDocument/2006/relationships" xmlns:m="http://schemas.openxmlformats.org/officeDocument/2006/math" xmlns:v="urn:schemas-microsoft-com:vml" xmlns:wp14="http://schemas.microsoft.com/office/word/2010/wordprocessingDrawing" xmlns:wp="http://schemas.openxmlformats.org/drawingml/2006/wordprocessingDrawing" xmlns:w10="urn:schemas-microsoft-com:office:word" xmlns:w="http://schemas.openxmlformats.org/wordprocessingml/2006/main" xmlns:w14="http://schemas.microsoft.com/office/word/2010/wordml" xmlns:w15="http://schemas.microsoft.com/office/word/2012/wordml" xmlns:w16cex="http://schemas.microsoft.com/office/word/2018/wordml/cex" xmlns:w16cid="http://schemas.microsoft.com/office/word/2016/wordml/cid" xmlns:w16="http://schemas.microsoft.com/office/word/2018/wordml" xmlns:w16sdtdh="http://schemas.microsoft.com/office/word/2020/wordml/sdtdatahash" xmlns:w16se="http://schemas.microsoft.com/office/word/2015/wordml/symex" xmlns:wpg="http://schemas.microsoft.com/office/word/2010/wordprocessingGroup" xmlns:wpi="http://schemas.microsoft.com/office/word/2010/wordprocessingInk" xmlns:wne="http://schemas.microsoft.com/office/word/2006/wordml" xmlns:wps="http://schemas.microsoft.com/office/word/2010/wordprocessingShape" mc:Ignorable="w14 w15 w16se w16cid w16 w16cex w16sdtdh wp14">
   <w:p>
     <w:pPr>
       <w:rPr>
@@ -30813,7 +30833,7 @@
 </file>
 
 <file path=word/footnotes.xml><?xml version="1.0" encoding="utf-8"?>
-<w:footnotes xmlns:wpc="http://schemas.microsoft.com/office/word/2010/wordprocessingCanvas" xmlns:cx="http://schemas.microsoft.com/office/drawing/2014/chartex" xmlns:cx1="http://schemas.microsoft.com/office/drawing/2015/9/8/chartex" xmlns:cx2="http://schemas.microsoft.com/office/drawing/2015/10/21/chartex" xmlns:cx3="http://schemas.microsoft.com/office/drawing/2016/5/9/chartex" xmlns:cx4="http://schemas.microsoft.com/office/drawing/2016/5/10/chartex" xmlns:cx5="http://schemas.microsoft.com/office/drawing/2016/5/11/chartex" xmlns:cx6="http://schemas.microsoft.com/office/drawing/2016/5/12/chartex" xmlns:cx7="http://schemas.microsoft.com/office/drawing/2016/5/13/chartex" xmlns:cx8="http://schemas.microsoft.com/office/drawing/2016/5/14/chartex" xmlns:mc="http://schemas.openxmlformats.org/markup-compatibility/2006" xmlns:aink="http://schemas.microsoft.com/office/drawing/2016/ink" xmlns:am3d="http://schemas.microsoft.com/office/drawing/2017/model3d" xmlns:o="urn:schemas-microsoft-com:office:office" xmlns:r="http://schemas.openxmlformats.org/officeDocument/2006/relationships" xmlns:m="http://schemas.openxmlformats.org/officeDocument/2006/math" xmlns:v="urn:schemas-microsoft-com:vml" xmlns:wp14="http://schemas.microsoft.com/office/word/2010/wordprocessingDrawing" xmlns:wp="http://schemas.openxmlformats.org/drawingml/2006/wordprocessingDrawing" xmlns:w10="urn:schemas-microsoft-com:office:word" xmlns:w="http://schemas.openxmlformats.org/wordprocessingml/2006/main" xmlns:w14="http://schemas.microsoft.com/office/word/2010/wordml" xmlns:w15="http://schemas.microsoft.com/office/word/2012/wordml" xmlns:w16cex="http://schemas.microsoft.com/office/word/2018/wordml/cex" xmlns:w16cid="http://schemas.microsoft.com/office/word/2016/wordml/cid" xmlns:w16="http://schemas.microsoft.com/office/word/2018/wordml" xmlns:w16se="http://schemas.microsoft.com/office/word/2015/wordml/symex" xmlns:wpg="http://schemas.microsoft.com/office/word/2010/wordprocessingGroup" xmlns:wpi="http://schemas.microsoft.com/office/word/2010/wordprocessingInk" xmlns:wne="http://schemas.microsoft.com/office/word/2006/wordml" xmlns:wps="http://schemas.microsoft.com/office/word/2010/wordprocessingShape" mc:Ignorable="w14 w15 w16se w16cid w16 w16cex wp14">
+<w:footnotes xmlns:wpc="http://schemas.microsoft.com/office/word/2010/wordprocessingCanvas" xmlns:cx="http://schemas.microsoft.com/office/drawing/2014/chartex" xmlns:cx1="http://schemas.microsoft.com/office/drawing/2015/9/8/chartex" xmlns:cx2="http://schemas.microsoft.com/office/drawing/2015/10/21/chartex" xmlns:cx3="http://schemas.microsoft.com/office/drawing/2016/5/9/chartex" xmlns:cx4="http://schemas.microsoft.com/office/drawing/2016/5/10/chartex" xmlns:cx5="http://schemas.microsoft.com/office/drawing/2016/5/11/chartex" xmlns:cx6="http://schemas.microsoft.com/office/drawing/2016/5/12/chartex" xmlns:cx7="http://schemas.microsoft.com/office/drawing/2016/5/13/chartex" xmlns:cx8="http://schemas.microsoft.com/office/drawing/2016/5/14/chartex" xmlns:mc="http://schemas.openxmlformats.org/markup-compatibility/2006" xmlns:aink="http://schemas.microsoft.com/office/drawing/2016/ink" xmlns:am3d="http://schemas.microsoft.com/office/drawing/2017/model3d" xmlns:o="urn:schemas-microsoft-com:office:office" xmlns:r="http://schemas.openxmlformats.org/officeDocument/2006/relationships" xmlns:m="http://schemas.openxmlformats.org/officeDocument/2006/math" xmlns:v="urn:schemas-microsoft-com:vml" xmlns:wp14="http://schemas.microsoft.com/office/word/2010/wordprocessingDrawing" xmlns:wp="http://schemas.openxmlformats.org/drawingml/2006/wordprocessingDrawing" xmlns:w10="urn:schemas-microsoft-com:office:word" xmlns:w="http://schemas.openxmlformats.org/wordprocessingml/2006/main" xmlns:w14="http://schemas.microsoft.com/office/word/2010/wordml" xmlns:w15="http://schemas.microsoft.com/office/word/2012/wordml" xmlns:w16cex="http://schemas.microsoft.com/office/word/2018/wordml/cex" xmlns:w16cid="http://schemas.microsoft.com/office/word/2016/wordml/cid" xmlns:w16="http://schemas.microsoft.com/office/word/2018/wordml" xmlns:w16sdtdh="http://schemas.microsoft.com/office/word/2020/wordml/sdtdatahash" xmlns:w16se="http://schemas.microsoft.com/office/word/2015/wordml/symex" xmlns:wpg="http://schemas.microsoft.com/office/word/2010/wordprocessingGroup" xmlns:wpi="http://schemas.microsoft.com/office/word/2010/wordprocessingInk" xmlns:wne="http://schemas.microsoft.com/office/word/2006/wordml" xmlns:wps="http://schemas.microsoft.com/office/word/2010/wordprocessingShape" mc:Ignorable="w14 w15 w16se w16cid w16 w16cex w16sdtdh wp14">
   <w:footnote w:type="separator" w:id="-1">
     <w:p>
       <w:pPr>
@@ -30852,7 +30872,7 @@
 </file>
 
 <file path=word/header1.xml><?xml version="1.0" encoding="utf-8"?>
-<w:hdr xmlns:wpc="http://schemas.microsoft.com/office/word/2010/wordprocessingCanvas" xmlns:cx="http://schemas.microsoft.com/office/drawing/2014/chartex" xmlns:cx1="http://schemas.microsoft.com/office/drawing/2015/9/8/chartex" xmlns:cx2="http://schemas.microsoft.com/office/drawing/2015/10/21/chartex" xmlns:cx3="http://schemas.microsoft.com/office/drawing/2016/5/9/chartex" xmlns:cx4="http://schemas.microsoft.com/office/drawing/2016/5/10/chartex" xmlns:cx5="http://schemas.microsoft.com/office/drawing/2016/5/11/chartex" xmlns:cx6="http://schemas.microsoft.com/office/drawing/2016/5/12/chartex" xmlns:cx7="http://schemas.microsoft.com/office/drawing/2016/5/13/chartex" xmlns:cx8="http://schemas.microsoft.com/office/drawing/2016/5/14/chartex" xmlns:mc="http://schemas.openxmlformats.org/markup-compatibility/2006" xmlns:aink="http://schemas.microsoft.com/office/drawing/2016/ink" xmlns:am3d="http://schemas.microsoft.com/office/drawing/2017/model3d" xmlns:o="urn:schemas-microsoft-com:office:office" xmlns:r="http://schemas.openxmlformats.org/officeDocument/2006/relationships" xmlns:m="http://schemas.openxmlformats.org/officeDocument/2006/math" xmlns:v="urn:schemas-microsoft-com:vml" xmlns:wp14="http://schemas.microsoft.com/office/word/2010/wordprocessingDrawing" xmlns:wp="http://schemas.openxmlformats.org/drawingml/2006/wordprocessingDrawing" xmlns:w10="urn:schemas-microsoft-com:office:word" xmlns:w="http://schemas.openxmlformats.org/wordprocessingml/2006/main" xmlns:w14="http://schemas.microsoft.com/office/word/2010/wordml" xmlns:w15="http://schemas.microsoft.com/office/word/2012/wordml" xmlns:w16cex="http://schemas.microsoft.com/office/word/2018/wordml/cex" xmlns:w16cid="http://schemas.microsoft.com/office/word/2016/wordml/cid" xmlns:w16="http://schemas.microsoft.com/office/word/2018/wordml" xmlns:w16se="http://schemas.microsoft.com/office/word/2015/wordml/symex" xmlns:wpg="http://schemas.microsoft.com/office/word/2010/wordprocessingGroup" xmlns:wpi="http://schemas.microsoft.com/office/word/2010/wordprocessingInk" xmlns:wne="http://schemas.microsoft.com/office/word/2006/wordml" xmlns:wps="http://schemas.microsoft.com/office/word/2010/wordprocessingShape" mc:Ignorable="w14 w15 w16se w16cid w16 w16cex wp14">
+<w:hdr xmlns:wpc="http://schemas.microsoft.com/office/word/2010/wordprocessingCanvas" xmlns:cx="http://schemas.microsoft.com/office/drawing/2014/chartex" xmlns:cx1="http://schemas.microsoft.com/office/drawing/2015/9/8/chartex" xmlns:cx2="http://schemas.microsoft.com/office/drawing/2015/10/21/chartex" xmlns:cx3="http://schemas.microsoft.com/office/drawing/2016/5/9/chartex" xmlns:cx4="http://schemas.microsoft.com/office/drawing/2016/5/10/chartex" xmlns:cx5="http://schemas.microsoft.com/office/drawing/2016/5/11/chartex" xmlns:cx6="http://schemas.microsoft.com/office/drawing/2016/5/12/chartex" xmlns:cx7="http://schemas.microsoft.com/office/drawing/2016/5/13/chartex" xmlns:cx8="http://schemas.microsoft.com/office/drawing/2016/5/14/chartex" xmlns:mc="http://schemas.openxmlformats.org/markup-compatibility/2006" xmlns:aink="http://schemas.microsoft.com/office/drawing/2016/ink" xmlns:am3d="http://schemas.microsoft.com/office/drawing/2017/model3d" xmlns:o="urn:schemas-microsoft-com:office:office" xmlns:r="http://schemas.openxmlformats.org/officeDocument/2006/relationships" xmlns:m="http://schemas.openxmlformats.org/officeDocument/2006/math" xmlns:v="urn:schemas-microsoft-com:vml" xmlns:wp14="http://schemas.microsoft.com/office/word/2010/wordprocessingDrawing" xmlns:wp="http://schemas.openxmlformats.org/drawingml/2006/wordprocessingDrawing" xmlns:w10="urn:schemas-microsoft-com:office:word" xmlns:w="http://schemas.openxmlformats.org/wordprocessingml/2006/main" xmlns:w14="http://schemas.microsoft.com/office/word/2010/wordml" xmlns:w15="http://schemas.microsoft.com/office/word/2012/wordml" xmlns:w16cex="http://schemas.microsoft.com/office/word/2018/wordml/cex" xmlns:w16cid="http://schemas.microsoft.com/office/word/2016/wordml/cid" xmlns:w16="http://schemas.microsoft.com/office/word/2018/wordml" xmlns:w16sdtdh="http://schemas.microsoft.com/office/word/2020/wordml/sdtdatahash" xmlns:w16se="http://schemas.microsoft.com/office/word/2015/wordml/symex" xmlns:wpg="http://schemas.microsoft.com/office/word/2010/wordprocessingGroup" xmlns:wpi="http://schemas.microsoft.com/office/word/2010/wordprocessingInk" xmlns:wne="http://schemas.microsoft.com/office/word/2006/wordml" xmlns:wps="http://schemas.microsoft.com/office/word/2010/wordprocessingShape" mc:Ignorable="w14 w15 w16se w16cid w16 w16cex w16sdtdh wp14">
   <w:p>
     <w:pPr>
       <w:pStyle w:val="Topptekst"/>
@@ -30886,7 +30906,7 @@
           </v:handles>
           <o:lock v:ext="edit" text="t" shapetype="t"/>
         </v:shapetype>
-        <v:shape id="PowerPlusWaterMarkObject1196647626" o:spid="_x0000_s2051" type="#_x0000_t136" alt="" style="position:absolute;margin-left:0;margin-top:0;width:466.3pt;height:233.15pt;rotation:315;z-index:-251652096;mso-wrap-edited:f;mso-width-percent:0;mso-height-percent:0;mso-position-horizontal:center;mso-position-horizontal-relative:margin;mso-position-vertical:center;mso-position-vertical-relative:margin;mso-width-percent:0;mso-height-percent:0" o:allowincell="f" fillcolor="silver" stroked="f">
+        <v:shape id="PowerPlusWaterMarkObject1196647626" o:spid="_x0000_s1027" type="#_x0000_t136" alt="" style="position:absolute;margin-left:0;margin-top:0;width:466.3pt;height:233.15pt;rotation:315;z-index:-251652096;mso-wrap-edited:f;mso-width-percent:0;mso-height-percent:0;mso-position-horizontal:center;mso-position-horizontal-relative:margin;mso-position-vertical:center;mso-position-vertical-relative:margin;mso-width-percent:0;mso-height-percent:0" o:allowincell="f" fillcolor="silver" stroked="f">
           <v:fill opacity=".5"/>
           <v:textpath style="font-family:&quot;Helvetica&quot;;font-size:1pt" string="BETA"/>
           <w10:wrap anchorx="margin" anchory="margin"/>
@@ -30898,7 +30918,7 @@
 </file>
 
 <file path=word/header2.xml><?xml version="1.0" encoding="utf-8"?>
-<w:hdr xmlns:wpc="http://schemas.microsoft.com/office/word/2010/wordprocessingCanvas" xmlns:cx="http://schemas.microsoft.com/office/drawing/2014/chartex" xmlns:cx1="http://schemas.microsoft.com/office/drawing/2015/9/8/chartex" xmlns:cx2="http://schemas.microsoft.com/office/drawing/2015/10/21/chartex" xmlns:cx3="http://schemas.microsoft.com/office/drawing/2016/5/9/chartex" xmlns:cx4="http://schemas.microsoft.com/office/drawing/2016/5/10/chartex" xmlns:cx5="http://schemas.microsoft.com/office/drawing/2016/5/11/chartex" xmlns:cx6="http://schemas.microsoft.com/office/drawing/2016/5/12/chartex" xmlns:cx7="http://schemas.microsoft.com/office/drawing/2016/5/13/chartex" xmlns:cx8="http://schemas.microsoft.com/office/drawing/2016/5/14/chartex" xmlns:mc="http://schemas.openxmlformats.org/markup-compatibility/2006" xmlns:aink="http://schemas.microsoft.com/office/drawing/2016/ink" xmlns:am3d="http://schemas.microsoft.com/office/drawing/2017/model3d" xmlns:o="urn:schemas-microsoft-com:office:office" xmlns:r="http://schemas.openxmlformats.org/officeDocument/2006/relationships" xmlns:m="http://schemas.openxmlformats.org/officeDocument/2006/math" xmlns:v="urn:schemas-microsoft-com:vml" xmlns:wp14="http://schemas.microsoft.com/office/word/2010/wordprocessingDrawing" xmlns:wp="http://schemas.openxmlformats.org/drawingml/2006/wordprocessingDrawing" xmlns:w10="urn:schemas-microsoft-com:office:word" xmlns:w="http://schemas.openxmlformats.org/wordprocessingml/2006/main" xmlns:w14="http://schemas.microsoft.com/office/word/2010/wordml" xmlns:w15="http://schemas.microsoft.com/office/word/2012/wordml" xmlns:w16cex="http://schemas.microsoft.com/office/word/2018/wordml/cex" xmlns:w16cid="http://schemas.microsoft.com/office/word/2016/wordml/cid" xmlns:w16="http://schemas.microsoft.com/office/word/2018/wordml" xmlns:w16se="http://schemas.microsoft.com/office/word/2015/wordml/symex" xmlns:wpg="http://schemas.microsoft.com/office/word/2010/wordprocessingGroup" xmlns:wpi="http://schemas.microsoft.com/office/word/2010/wordprocessingInk" xmlns:wne="http://schemas.microsoft.com/office/word/2006/wordml" xmlns:wps="http://schemas.microsoft.com/office/word/2010/wordprocessingShape" mc:Ignorable="w14 w15 w16se w16cid w16 w16cex wp14">
+<w:hdr xmlns:wpc="http://schemas.microsoft.com/office/word/2010/wordprocessingCanvas" xmlns:cx="http://schemas.microsoft.com/office/drawing/2014/chartex" xmlns:cx1="http://schemas.microsoft.com/office/drawing/2015/9/8/chartex" xmlns:cx2="http://schemas.microsoft.com/office/drawing/2015/10/21/chartex" xmlns:cx3="http://schemas.microsoft.com/office/drawing/2016/5/9/chartex" xmlns:cx4="http://schemas.microsoft.com/office/drawing/2016/5/10/chartex" xmlns:cx5="http://schemas.microsoft.com/office/drawing/2016/5/11/chartex" xmlns:cx6="http://schemas.microsoft.com/office/drawing/2016/5/12/chartex" xmlns:cx7="http://schemas.microsoft.com/office/drawing/2016/5/13/chartex" xmlns:cx8="http://schemas.microsoft.com/office/drawing/2016/5/14/chartex" xmlns:mc="http://schemas.openxmlformats.org/markup-compatibility/2006" xmlns:aink="http://schemas.microsoft.com/office/drawing/2016/ink" xmlns:am3d="http://schemas.microsoft.com/office/drawing/2017/model3d" xmlns:o="urn:schemas-microsoft-com:office:office" xmlns:r="http://schemas.openxmlformats.org/officeDocument/2006/relationships" xmlns:m="http://schemas.openxmlformats.org/officeDocument/2006/math" xmlns:v="urn:schemas-microsoft-com:vml" xmlns:wp14="http://schemas.microsoft.com/office/word/2010/wordprocessingDrawing" xmlns:wp="http://schemas.openxmlformats.org/drawingml/2006/wordprocessingDrawing" xmlns:w10="urn:schemas-microsoft-com:office:word" xmlns:w="http://schemas.openxmlformats.org/wordprocessingml/2006/main" xmlns:w14="http://schemas.microsoft.com/office/word/2010/wordml" xmlns:w15="http://schemas.microsoft.com/office/word/2012/wordml" xmlns:w16cex="http://schemas.microsoft.com/office/word/2018/wordml/cex" xmlns:w16cid="http://schemas.microsoft.com/office/word/2016/wordml/cid" xmlns:w16="http://schemas.microsoft.com/office/word/2018/wordml" xmlns:w16sdtdh="http://schemas.microsoft.com/office/word/2020/wordml/sdtdatahash" xmlns:w16se="http://schemas.microsoft.com/office/word/2015/wordml/symex" xmlns:wpg="http://schemas.microsoft.com/office/word/2010/wordprocessingGroup" xmlns:wpi="http://schemas.microsoft.com/office/word/2010/wordprocessingInk" xmlns:wne="http://schemas.microsoft.com/office/word/2006/wordml" xmlns:wps="http://schemas.microsoft.com/office/word/2010/wordprocessingShape" mc:Ignorable="w14 w15 w16se w16cid w16 w16cex w16sdtdh wp14">
   <w:p>
     <w:pPr>
       <w:pStyle w:val="Topptekst"/>
@@ -30933,7 +30953,7 @@
           </v:handles>
           <o:lock v:ext="edit" text="t" shapetype="t"/>
         </v:shapetype>
-        <v:shape id="PowerPlusWaterMarkObject1196647627" o:spid="_x0000_s2050" type="#_x0000_t136" alt="" style="position:absolute;left:0;text-align:left;margin-left:0;margin-top:0;width:466.3pt;height:233.15pt;rotation:315;z-index:-251650048;mso-wrap-edited:f;mso-width-percent:0;mso-height-percent:0;mso-position-horizontal:center;mso-position-horizontal-relative:margin;mso-position-vertical:center;mso-position-vertical-relative:margin;mso-width-percent:0;mso-height-percent:0" o:allowincell="f" fillcolor="silver" stroked="f">
+        <v:shape id="PowerPlusWaterMarkObject1196647627" o:spid="_x0000_s1026" type="#_x0000_t136" alt="" style="position:absolute;left:0;text-align:left;margin-left:0;margin-top:0;width:466.3pt;height:233.15pt;rotation:315;z-index:-251650048;mso-wrap-edited:f;mso-width-percent:0;mso-height-percent:0;mso-position-horizontal:center;mso-position-horizontal-relative:margin;mso-position-vertical:center;mso-position-vertical-relative:margin;mso-width-percent:0;mso-height-percent:0" o:allowincell="f" fillcolor="silver" stroked="f">
           <v:fill opacity=".5"/>
           <v:textpath style="font-family:&quot;Helvetica&quot;;font-size:1pt" string="BETA"/>
           <w10:wrap anchorx="margin" anchory="margin"/>
@@ -31001,7 +31021,7 @@
 </file>
 
 <file path=word/header3.xml><?xml version="1.0" encoding="utf-8"?>
-<w:hdr xmlns:wpc="http://schemas.microsoft.com/office/word/2010/wordprocessingCanvas" xmlns:cx="http://schemas.microsoft.com/office/drawing/2014/chartex" xmlns:cx1="http://schemas.microsoft.com/office/drawing/2015/9/8/chartex" xmlns:cx2="http://schemas.microsoft.com/office/drawing/2015/10/21/chartex" xmlns:cx3="http://schemas.microsoft.com/office/drawing/2016/5/9/chartex" xmlns:cx4="http://schemas.microsoft.com/office/drawing/2016/5/10/chartex" xmlns:cx5="http://schemas.microsoft.com/office/drawing/2016/5/11/chartex" xmlns:cx6="http://schemas.microsoft.com/office/drawing/2016/5/12/chartex" xmlns:cx7="http://schemas.microsoft.com/office/drawing/2016/5/13/chartex" xmlns:cx8="http://schemas.microsoft.com/office/drawing/2016/5/14/chartex" xmlns:mc="http://schemas.openxmlformats.org/markup-compatibility/2006" xmlns:aink="http://schemas.microsoft.com/office/drawing/2016/ink" xmlns:am3d="http://schemas.microsoft.com/office/drawing/2017/model3d" xmlns:o="urn:schemas-microsoft-com:office:office" xmlns:r="http://schemas.openxmlformats.org/officeDocument/2006/relationships" xmlns:m="http://schemas.openxmlformats.org/officeDocument/2006/math" xmlns:v="urn:schemas-microsoft-com:vml" xmlns:wp14="http://schemas.microsoft.com/office/word/2010/wordprocessingDrawing" xmlns:wp="http://schemas.openxmlformats.org/drawingml/2006/wordprocessingDrawing" xmlns:w10="urn:schemas-microsoft-com:office:word" xmlns:w="http://schemas.openxmlformats.org/wordprocessingml/2006/main" xmlns:w14="http://schemas.microsoft.com/office/word/2010/wordml" xmlns:w15="http://schemas.microsoft.com/office/word/2012/wordml" xmlns:w16cex="http://schemas.microsoft.com/office/word/2018/wordml/cex" xmlns:w16cid="http://schemas.microsoft.com/office/word/2016/wordml/cid" xmlns:w16="http://schemas.microsoft.com/office/word/2018/wordml" xmlns:w16se="http://schemas.microsoft.com/office/word/2015/wordml/symex" xmlns:wpg="http://schemas.microsoft.com/office/word/2010/wordprocessingGroup" xmlns:wpi="http://schemas.microsoft.com/office/word/2010/wordprocessingInk" xmlns:wne="http://schemas.microsoft.com/office/word/2006/wordml" xmlns:wps="http://schemas.microsoft.com/office/word/2010/wordprocessingShape" mc:Ignorable="w14 w15 w16se w16cid w16 w16cex wp14">
+<w:hdr xmlns:wpc="http://schemas.microsoft.com/office/word/2010/wordprocessingCanvas" xmlns:cx="http://schemas.microsoft.com/office/drawing/2014/chartex" xmlns:cx1="http://schemas.microsoft.com/office/drawing/2015/9/8/chartex" xmlns:cx2="http://schemas.microsoft.com/office/drawing/2015/10/21/chartex" xmlns:cx3="http://schemas.microsoft.com/office/drawing/2016/5/9/chartex" xmlns:cx4="http://schemas.microsoft.com/office/drawing/2016/5/10/chartex" xmlns:cx5="http://schemas.microsoft.com/office/drawing/2016/5/11/chartex" xmlns:cx6="http://schemas.microsoft.com/office/drawing/2016/5/12/chartex" xmlns:cx7="http://schemas.microsoft.com/office/drawing/2016/5/13/chartex" xmlns:cx8="http://schemas.microsoft.com/office/drawing/2016/5/14/chartex" xmlns:mc="http://schemas.openxmlformats.org/markup-compatibility/2006" xmlns:aink="http://schemas.microsoft.com/office/drawing/2016/ink" xmlns:am3d="http://schemas.microsoft.com/office/drawing/2017/model3d" xmlns:o="urn:schemas-microsoft-com:office:office" xmlns:r="http://schemas.openxmlformats.org/officeDocument/2006/relationships" xmlns:m="http://schemas.openxmlformats.org/officeDocument/2006/math" xmlns:v="urn:schemas-microsoft-com:vml" xmlns:wp14="http://schemas.microsoft.com/office/word/2010/wordprocessingDrawing" xmlns:wp="http://schemas.openxmlformats.org/drawingml/2006/wordprocessingDrawing" xmlns:w10="urn:schemas-microsoft-com:office:word" xmlns:w="http://schemas.openxmlformats.org/wordprocessingml/2006/main" xmlns:w14="http://schemas.microsoft.com/office/word/2010/wordml" xmlns:w15="http://schemas.microsoft.com/office/word/2012/wordml" xmlns:w16cex="http://schemas.microsoft.com/office/word/2018/wordml/cex" xmlns:w16cid="http://schemas.microsoft.com/office/word/2016/wordml/cid" xmlns:w16="http://schemas.microsoft.com/office/word/2018/wordml" xmlns:w16sdtdh="http://schemas.microsoft.com/office/word/2020/wordml/sdtdatahash" xmlns:w16se="http://schemas.microsoft.com/office/word/2015/wordml/symex" xmlns:wpg="http://schemas.microsoft.com/office/word/2010/wordprocessingGroup" xmlns:wpi="http://schemas.microsoft.com/office/word/2010/wordprocessingInk" xmlns:wne="http://schemas.microsoft.com/office/word/2006/wordml" xmlns:wps="http://schemas.microsoft.com/office/word/2010/wordprocessingShape" mc:Ignorable="w14 w15 w16se w16cid w16 w16cex w16sdtdh wp14">
   <w:p>
     <w:pPr>
       <w:pStyle w:val="Topptekst"/>
@@ -31036,7 +31056,7 @@
           </v:handles>
           <o:lock v:ext="edit" text="t" shapetype="t"/>
         </v:shapetype>
-        <v:shape id="PowerPlusWaterMarkObject1196647625" o:spid="_x0000_s2049" type="#_x0000_t136" alt="" style="position:absolute;left:0;text-align:left;margin-left:0;margin-top:0;width:466.3pt;height:233.15pt;rotation:315;z-index:-251654144;mso-wrap-edited:f;mso-width-percent:0;mso-height-percent:0;mso-position-horizontal:center;mso-position-horizontal-relative:margin;mso-position-vertical:center;mso-position-vertical-relative:margin;mso-width-percent:0;mso-height-percent:0" o:allowincell="f" fillcolor="silver" stroked="f">
+        <v:shape id="PowerPlusWaterMarkObject1196647625" o:spid="_x0000_s1025" type="#_x0000_t136" alt="" style="position:absolute;left:0;text-align:left;margin-left:0;margin-top:0;width:466.3pt;height:233.15pt;rotation:315;z-index:-251654144;mso-wrap-edited:f;mso-width-percent:0;mso-height-percent:0;mso-position-horizontal:center;mso-position-horizontal-relative:margin;mso-position-vertical:center;mso-position-vertical-relative:margin;mso-width-percent:0;mso-height-percent:0" o:allowincell="f" fillcolor="silver" stroked="f">
           <v:fill opacity=".5"/>
           <v:textpath style="font-family:&quot;Helvetica&quot;;font-size:1pt" string="BETA"/>
           <w10:wrap anchorx="margin" anchory="margin"/>
@@ -31113,7 +31133,7 @@
 </file>
 
 <file path=word/numbering.xml><?xml version="1.0" encoding="utf-8"?>
-<w:numbering xmlns:wpc="http://schemas.microsoft.com/office/word/2010/wordprocessingCanvas" xmlns:cx="http://schemas.microsoft.com/office/drawing/2014/chartex" xmlns:cx1="http://schemas.microsoft.com/office/drawing/2015/9/8/chartex" xmlns:cx2="http://schemas.microsoft.com/office/drawing/2015/10/21/chartex" xmlns:cx3="http://schemas.microsoft.com/office/drawing/2016/5/9/chartex" xmlns:cx4="http://schemas.microsoft.com/office/drawing/2016/5/10/chartex" xmlns:cx5="http://schemas.microsoft.com/office/drawing/2016/5/11/chartex" xmlns:cx6="http://schemas.microsoft.com/office/drawing/2016/5/12/chartex" xmlns:cx7="http://schemas.microsoft.com/office/drawing/2016/5/13/chartex" xmlns:cx8="http://schemas.microsoft.com/office/drawing/2016/5/14/chartex" xmlns:mc="http://schemas.openxmlformats.org/markup-compatibility/2006" xmlns:aink="http://schemas.microsoft.com/office/drawing/2016/ink" xmlns:am3d="http://schemas.microsoft.com/office/drawing/2017/model3d" xmlns:o="urn:schemas-microsoft-com:office:office" xmlns:r="http://schemas.openxmlformats.org/officeDocument/2006/relationships" xmlns:m="http://schemas.openxmlformats.org/officeDocument/2006/math" xmlns:v="urn:schemas-microsoft-com:vml" xmlns:wp14="http://schemas.microsoft.com/office/word/2010/wordprocessingDrawing" xmlns:wp="http://schemas.openxmlformats.org/drawingml/2006/wordprocessingDrawing" xmlns:w10="urn:schemas-microsoft-com:office:word" xmlns:w="http://schemas.openxmlformats.org/wordprocessingml/2006/main" xmlns:w14="http://schemas.microsoft.com/office/word/2010/wordml" xmlns:w15="http://schemas.microsoft.com/office/word/2012/wordml" xmlns:w16cex="http://schemas.microsoft.com/office/word/2018/wordml/cex" xmlns:w16cid="http://schemas.microsoft.com/office/word/2016/wordml/cid" xmlns:w16="http://schemas.microsoft.com/office/word/2018/wordml" xmlns:w16se="http://schemas.microsoft.com/office/word/2015/wordml/symex" xmlns:wpg="http://schemas.microsoft.com/office/word/2010/wordprocessingGroup" xmlns:wpi="http://schemas.microsoft.com/office/word/2010/wordprocessingInk" xmlns:wne="http://schemas.microsoft.com/office/word/2006/wordml" xmlns:wps="http://schemas.microsoft.com/office/word/2010/wordprocessingShape" mc:Ignorable="w14 w15 w16se w16cid w16 w16cex wp14">
+<w:numbering xmlns:wpc="http://schemas.microsoft.com/office/word/2010/wordprocessingCanvas" xmlns:cx="http://schemas.microsoft.com/office/drawing/2014/chartex" xmlns:cx1="http://schemas.microsoft.com/office/drawing/2015/9/8/chartex" xmlns:cx2="http://schemas.microsoft.com/office/drawing/2015/10/21/chartex" xmlns:cx3="http://schemas.microsoft.com/office/drawing/2016/5/9/chartex" xmlns:cx4="http://schemas.microsoft.com/office/drawing/2016/5/10/chartex" xmlns:cx5="http://schemas.microsoft.com/office/drawing/2016/5/11/chartex" xmlns:cx6="http://schemas.microsoft.com/office/drawing/2016/5/12/chartex" xmlns:cx7="http://schemas.microsoft.com/office/drawing/2016/5/13/chartex" xmlns:cx8="http://schemas.microsoft.com/office/drawing/2016/5/14/chartex" xmlns:mc="http://schemas.openxmlformats.org/markup-compatibility/2006" xmlns:aink="http://schemas.microsoft.com/office/drawing/2016/ink" xmlns:am3d="http://schemas.microsoft.com/office/drawing/2017/model3d" xmlns:o="urn:schemas-microsoft-com:office:office" xmlns:r="http://schemas.openxmlformats.org/officeDocument/2006/relationships" xmlns:m="http://schemas.openxmlformats.org/officeDocument/2006/math" xmlns:v="urn:schemas-microsoft-com:vml" xmlns:wp14="http://schemas.microsoft.com/office/word/2010/wordprocessingDrawing" xmlns:wp="http://schemas.openxmlformats.org/drawingml/2006/wordprocessingDrawing" xmlns:w10="urn:schemas-microsoft-com:office:word" xmlns:w="http://schemas.openxmlformats.org/wordprocessingml/2006/main" xmlns:w14="http://schemas.microsoft.com/office/word/2010/wordml" xmlns:w15="http://schemas.microsoft.com/office/word/2012/wordml" xmlns:w16cex="http://schemas.microsoft.com/office/word/2018/wordml/cex" xmlns:w16cid="http://schemas.microsoft.com/office/word/2016/wordml/cid" xmlns:w16="http://schemas.microsoft.com/office/word/2018/wordml" xmlns:w16sdtdh="http://schemas.microsoft.com/office/word/2020/wordml/sdtdatahash" xmlns:w16se="http://schemas.microsoft.com/office/word/2015/wordml/symex" xmlns:wpg="http://schemas.microsoft.com/office/word/2010/wordprocessingGroup" xmlns:wpi="http://schemas.microsoft.com/office/word/2010/wordprocessingInk" xmlns:wne="http://schemas.microsoft.com/office/word/2006/wordml" xmlns:wps="http://schemas.microsoft.com/office/word/2010/wordprocessingShape" mc:Ignorable="w14 w15 w16se w16cid w16 w16cex w16sdtdh wp14">
   <w:abstractNum w:abstractNumId="0" w15:restartNumberingAfterBreak="0">
     <w:nsid w:val="FFFFFF88"/>
     <w:multiLevelType w:val="singleLevel"/>
@@ -32622,7 +32642,7 @@
 </file>
 
 <file path=word/styles.xml><?xml version="1.0" encoding="utf-8"?>
-<w:styles xmlns:mc="http://schemas.openxmlformats.org/markup-compatibility/2006" xmlns:r="http://schemas.openxmlformats.org/officeDocument/2006/relationships" xmlns:w="http://schemas.openxmlformats.org/wordprocessingml/2006/main" xmlns:w14="http://schemas.microsoft.com/office/word/2010/wordml" xmlns:w15="http://schemas.microsoft.com/office/word/2012/wordml" xmlns:w16cex="http://schemas.microsoft.com/office/word/2018/wordml/cex" xmlns:w16cid="http://schemas.microsoft.com/office/word/2016/wordml/cid" xmlns:w16="http://schemas.microsoft.com/office/word/2018/wordml" xmlns:w16se="http://schemas.microsoft.com/office/word/2015/wordml/symex" mc:Ignorable="w14 w15 w16se w16cid w16 w16cex">
+<w:styles xmlns:mc="http://schemas.openxmlformats.org/markup-compatibility/2006" xmlns:r="http://schemas.openxmlformats.org/officeDocument/2006/relationships" xmlns:w="http://schemas.openxmlformats.org/wordprocessingml/2006/main" xmlns:w14="http://schemas.microsoft.com/office/word/2010/wordml" xmlns:w15="http://schemas.microsoft.com/office/word/2012/wordml" xmlns:w16cex="http://schemas.microsoft.com/office/word/2018/wordml/cex" xmlns:w16cid="http://schemas.microsoft.com/office/word/2016/wordml/cid" xmlns:w16="http://schemas.microsoft.com/office/word/2018/wordml" xmlns:w16sdtdh="http://schemas.microsoft.com/office/word/2020/wordml/sdtdatahash" xmlns:w16se="http://schemas.microsoft.com/office/word/2015/wordml/symex" mc:Ignorable="w14 w15 w16se w16cid w16 w16cex w16sdtdh">
   <w:docDefaults>
     <w:rPrDefault>
       <w:rPr>

</xml_diff>

<commit_message>
Updated to UVVM v2 v2023.03.10 - Please see CHANGES.TXT for details.
</commit_message>
<xml_diff>
--- a/bitvis_vip_axi/doc/axi_bfm_QuickRef.docx
+++ b/bitvis_vip_axi/doc/axi_bfm_QuickRef.docx
@@ -1,6 +1,6 @@
 
 <file path=word/document.xml><?xml version="1.0" encoding="utf-8"?>
-<w:document xmlns:wpc="http://schemas.microsoft.com/office/word/2010/wordprocessingCanvas" xmlns:cx="http://schemas.microsoft.com/office/drawing/2014/chartex" xmlns:cx1="http://schemas.microsoft.com/office/drawing/2015/9/8/chartex" xmlns:cx2="http://schemas.microsoft.com/office/drawing/2015/10/21/chartex" xmlns:cx3="http://schemas.microsoft.com/office/drawing/2016/5/9/chartex" xmlns:cx4="http://schemas.microsoft.com/office/drawing/2016/5/10/chartex" xmlns:cx5="http://schemas.microsoft.com/office/drawing/2016/5/11/chartex" xmlns:cx6="http://schemas.microsoft.com/office/drawing/2016/5/12/chartex" xmlns:cx7="http://schemas.microsoft.com/office/drawing/2016/5/13/chartex" xmlns:cx8="http://schemas.microsoft.com/office/drawing/2016/5/14/chartex" xmlns:mc="http://schemas.openxmlformats.org/markup-compatibility/2006" xmlns:aink="http://schemas.microsoft.com/office/drawing/2016/ink" xmlns:am3d="http://schemas.microsoft.com/office/drawing/2017/model3d" xmlns:o="urn:schemas-microsoft-com:office:office" xmlns:r="http://schemas.openxmlformats.org/officeDocument/2006/relationships" xmlns:m="http://schemas.openxmlformats.org/officeDocument/2006/math" xmlns:v="urn:schemas-microsoft-com:vml" xmlns:wp14="http://schemas.microsoft.com/office/word/2010/wordprocessingDrawing" xmlns:wp="http://schemas.openxmlformats.org/drawingml/2006/wordprocessingDrawing" xmlns:w10="urn:schemas-microsoft-com:office:word" xmlns:w="http://schemas.openxmlformats.org/wordprocessingml/2006/main" xmlns:w14="http://schemas.microsoft.com/office/word/2010/wordml" xmlns:w15="http://schemas.microsoft.com/office/word/2012/wordml" xmlns:w16cex="http://schemas.microsoft.com/office/word/2018/wordml/cex" xmlns:w16cid="http://schemas.microsoft.com/office/word/2016/wordml/cid" xmlns:w16="http://schemas.microsoft.com/office/word/2018/wordml" xmlns:w16sdtdh="http://schemas.microsoft.com/office/word/2020/wordml/sdtdatahash" xmlns:w16se="http://schemas.microsoft.com/office/word/2015/wordml/symex" xmlns:wpg="http://schemas.microsoft.com/office/word/2010/wordprocessingGroup" xmlns:wpi="http://schemas.microsoft.com/office/word/2010/wordprocessingInk" xmlns:wne="http://schemas.microsoft.com/office/word/2006/wordml" xmlns:wps="http://schemas.microsoft.com/office/word/2010/wordprocessingShape" mc:Ignorable="w14 w15 w16se w16cid w16 w16cex w16sdtdh wp14">
+<w:document xmlns:wpc="http://schemas.microsoft.com/office/word/2010/wordprocessingCanvas" xmlns:cx="http://schemas.microsoft.com/office/drawing/2014/chartex" xmlns:cx1="http://schemas.microsoft.com/office/drawing/2015/9/8/chartex" xmlns:cx2="http://schemas.microsoft.com/office/drawing/2015/10/21/chartex" xmlns:cx3="http://schemas.microsoft.com/office/drawing/2016/5/9/chartex" xmlns:cx4="http://schemas.microsoft.com/office/drawing/2016/5/10/chartex" xmlns:cx5="http://schemas.microsoft.com/office/drawing/2016/5/11/chartex" xmlns:cx6="http://schemas.microsoft.com/office/drawing/2016/5/12/chartex" xmlns:cx7="http://schemas.microsoft.com/office/drawing/2016/5/13/chartex" xmlns:cx8="http://schemas.microsoft.com/office/drawing/2016/5/14/chartex" xmlns:mc="http://schemas.openxmlformats.org/markup-compatibility/2006" xmlns:aink="http://schemas.microsoft.com/office/drawing/2016/ink" xmlns:am3d="http://schemas.microsoft.com/office/drawing/2017/model3d" xmlns:o="urn:schemas-microsoft-com:office:office" xmlns:oel="http://schemas.microsoft.com/office/2019/extlst" xmlns:r="http://schemas.openxmlformats.org/officeDocument/2006/relationships" xmlns:m="http://schemas.openxmlformats.org/officeDocument/2006/math" xmlns:v="urn:schemas-microsoft-com:vml" xmlns:wp14="http://schemas.microsoft.com/office/word/2010/wordprocessingDrawing" xmlns:wp="http://schemas.openxmlformats.org/drawingml/2006/wordprocessingDrawing" xmlns:w10="urn:schemas-microsoft-com:office:word" xmlns:w="http://schemas.openxmlformats.org/wordprocessingml/2006/main" xmlns:w14="http://schemas.microsoft.com/office/word/2010/wordml" xmlns:w15="http://schemas.microsoft.com/office/word/2012/wordml" xmlns:w16cex="http://schemas.microsoft.com/office/word/2018/wordml/cex" xmlns:w16cid="http://schemas.microsoft.com/office/word/2016/wordml/cid" xmlns:w16="http://schemas.microsoft.com/office/word/2018/wordml" xmlns:w16sdtdh="http://schemas.microsoft.com/office/word/2020/wordml/sdtdatahash" xmlns:w16se="http://schemas.microsoft.com/office/word/2015/wordml/symex" xmlns:wpg="http://schemas.microsoft.com/office/word/2010/wordprocessingGroup" xmlns:wpi="http://schemas.microsoft.com/office/word/2010/wordprocessingInk" xmlns:wne="http://schemas.microsoft.com/office/word/2006/wordml" xmlns:wps="http://schemas.microsoft.com/office/word/2010/wordprocessingShape" mc:Ignorable="w14 w15 w16se w16cid w16 w16cex w16sdtdh wp14">
   <w:body>
     <w:p>
       <w:pPr>
@@ -30128,7 +30128,7 @@
 </file>
 
 <file path=word/endnotes.xml><?xml version="1.0" encoding="utf-8"?>
-<w:endnotes xmlns:wpc="http://schemas.microsoft.com/office/word/2010/wordprocessingCanvas" xmlns:cx="http://schemas.microsoft.com/office/drawing/2014/chartex" xmlns:cx1="http://schemas.microsoft.com/office/drawing/2015/9/8/chartex" xmlns:cx2="http://schemas.microsoft.com/office/drawing/2015/10/21/chartex" xmlns:cx3="http://schemas.microsoft.com/office/drawing/2016/5/9/chartex" xmlns:cx4="http://schemas.microsoft.com/office/drawing/2016/5/10/chartex" xmlns:cx5="http://schemas.microsoft.com/office/drawing/2016/5/11/chartex" xmlns:cx6="http://schemas.microsoft.com/office/drawing/2016/5/12/chartex" xmlns:cx7="http://schemas.microsoft.com/office/drawing/2016/5/13/chartex" xmlns:cx8="http://schemas.microsoft.com/office/drawing/2016/5/14/chartex" xmlns:mc="http://schemas.openxmlformats.org/markup-compatibility/2006" xmlns:aink="http://schemas.microsoft.com/office/drawing/2016/ink" xmlns:am3d="http://schemas.microsoft.com/office/drawing/2017/model3d" xmlns:o="urn:schemas-microsoft-com:office:office" xmlns:r="http://schemas.openxmlformats.org/officeDocument/2006/relationships" xmlns:m="http://schemas.openxmlformats.org/officeDocument/2006/math" xmlns:v="urn:schemas-microsoft-com:vml" xmlns:wp14="http://schemas.microsoft.com/office/word/2010/wordprocessingDrawing" xmlns:wp="http://schemas.openxmlformats.org/drawingml/2006/wordprocessingDrawing" xmlns:w10="urn:schemas-microsoft-com:office:word" xmlns:w="http://schemas.openxmlformats.org/wordprocessingml/2006/main" xmlns:w14="http://schemas.microsoft.com/office/word/2010/wordml" xmlns:w15="http://schemas.microsoft.com/office/word/2012/wordml" xmlns:w16cex="http://schemas.microsoft.com/office/word/2018/wordml/cex" xmlns:w16cid="http://schemas.microsoft.com/office/word/2016/wordml/cid" xmlns:w16="http://schemas.microsoft.com/office/word/2018/wordml" xmlns:w16sdtdh="http://schemas.microsoft.com/office/word/2020/wordml/sdtdatahash" xmlns:w16se="http://schemas.microsoft.com/office/word/2015/wordml/symex" xmlns:wpg="http://schemas.microsoft.com/office/word/2010/wordprocessingGroup" xmlns:wpi="http://schemas.microsoft.com/office/word/2010/wordprocessingInk" xmlns:wne="http://schemas.microsoft.com/office/word/2006/wordml" xmlns:wps="http://schemas.microsoft.com/office/word/2010/wordprocessingShape" mc:Ignorable="w14 w15 w16se w16cid w16 w16cex w16sdtdh wp14">
+<w:endnotes xmlns:wpc="http://schemas.microsoft.com/office/word/2010/wordprocessingCanvas" xmlns:cx="http://schemas.microsoft.com/office/drawing/2014/chartex" xmlns:cx1="http://schemas.microsoft.com/office/drawing/2015/9/8/chartex" xmlns:cx2="http://schemas.microsoft.com/office/drawing/2015/10/21/chartex" xmlns:cx3="http://schemas.microsoft.com/office/drawing/2016/5/9/chartex" xmlns:cx4="http://schemas.microsoft.com/office/drawing/2016/5/10/chartex" xmlns:cx5="http://schemas.microsoft.com/office/drawing/2016/5/11/chartex" xmlns:cx6="http://schemas.microsoft.com/office/drawing/2016/5/12/chartex" xmlns:cx7="http://schemas.microsoft.com/office/drawing/2016/5/13/chartex" xmlns:cx8="http://schemas.microsoft.com/office/drawing/2016/5/14/chartex" xmlns:mc="http://schemas.openxmlformats.org/markup-compatibility/2006" xmlns:aink="http://schemas.microsoft.com/office/drawing/2016/ink" xmlns:am3d="http://schemas.microsoft.com/office/drawing/2017/model3d" xmlns:o="urn:schemas-microsoft-com:office:office" xmlns:oel="http://schemas.microsoft.com/office/2019/extlst" xmlns:r="http://schemas.openxmlformats.org/officeDocument/2006/relationships" xmlns:m="http://schemas.openxmlformats.org/officeDocument/2006/math" xmlns:v="urn:schemas-microsoft-com:vml" xmlns:wp14="http://schemas.microsoft.com/office/word/2010/wordprocessingDrawing" xmlns:wp="http://schemas.openxmlformats.org/drawingml/2006/wordprocessingDrawing" xmlns:w10="urn:schemas-microsoft-com:office:word" xmlns:w="http://schemas.openxmlformats.org/wordprocessingml/2006/main" xmlns:w14="http://schemas.microsoft.com/office/word/2010/wordml" xmlns:w15="http://schemas.microsoft.com/office/word/2012/wordml" xmlns:w16cex="http://schemas.microsoft.com/office/word/2018/wordml/cex" xmlns:w16cid="http://schemas.microsoft.com/office/word/2016/wordml/cid" xmlns:w16="http://schemas.microsoft.com/office/word/2018/wordml" xmlns:w16sdtdh="http://schemas.microsoft.com/office/word/2020/wordml/sdtdatahash" xmlns:w16se="http://schemas.microsoft.com/office/word/2015/wordml/symex" xmlns:wpg="http://schemas.microsoft.com/office/word/2010/wordprocessingGroup" xmlns:wpi="http://schemas.microsoft.com/office/word/2010/wordprocessingInk" xmlns:wne="http://schemas.microsoft.com/office/word/2006/wordml" xmlns:wps="http://schemas.microsoft.com/office/word/2010/wordprocessingShape" mc:Ignorable="w14 w15 w16se w16cid w16 w16cex w16sdtdh wp14">
   <w:endnote w:type="separator" w:id="-1">
     <w:p>
       <w:pPr>
@@ -30167,7 +30167,7 @@
 </file>
 
 <file path=word/footer1.xml><?xml version="1.0" encoding="utf-8"?>
-<w:ftr xmlns:wpc="http://schemas.microsoft.com/office/word/2010/wordprocessingCanvas" xmlns:cx="http://schemas.microsoft.com/office/drawing/2014/chartex" xmlns:cx1="http://schemas.microsoft.com/office/drawing/2015/9/8/chartex" xmlns:cx2="http://schemas.microsoft.com/office/drawing/2015/10/21/chartex" xmlns:cx3="http://schemas.microsoft.com/office/drawing/2016/5/9/chartex" xmlns:cx4="http://schemas.microsoft.com/office/drawing/2016/5/10/chartex" xmlns:cx5="http://schemas.microsoft.com/office/drawing/2016/5/11/chartex" xmlns:cx6="http://schemas.microsoft.com/office/drawing/2016/5/12/chartex" xmlns:cx7="http://schemas.microsoft.com/office/drawing/2016/5/13/chartex" xmlns:cx8="http://schemas.microsoft.com/office/drawing/2016/5/14/chartex" xmlns:mc="http://schemas.openxmlformats.org/markup-compatibility/2006" xmlns:aink="http://schemas.microsoft.com/office/drawing/2016/ink" xmlns:am3d="http://schemas.microsoft.com/office/drawing/2017/model3d" xmlns:o="urn:schemas-microsoft-com:office:office" xmlns:r="http://schemas.openxmlformats.org/officeDocument/2006/relationships" xmlns:m="http://schemas.openxmlformats.org/officeDocument/2006/math" xmlns:v="urn:schemas-microsoft-com:vml" xmlns:wp14="http://schemas.microsoft.com/office/word/2010/wordprocessingDrawing" xmlns:wp="http://schemas.openxmlformats.org/drawingml/2006/wordprocessingDrawing" xmlns:w10="urn:schemas-microsoft-com:office:word" xmlns:w="http://schemas.openxmlformats.org/wordprocessingml/2006/main" xmlns:w14="http://schemas.microsoft.com/office/word/2010/wordml" xmlns:w15="http://schemas.microsoft.com/office/word/2012/wordml" xmlns:w16cex="http://schemas.microsoft.com/office/word/2018/wordml/cex" xmlns:w16cid="http://schemas.microsoft.com/office/word/2016/wordml/cid" xmlns:w16="http://schemas.microsoft.com/office/word/2018/wordml" xmlns:w16sdtdh="http://schemas.microsoft.com/office/word/2020/wordml/sdtdatahash" xmlns:w16se="http://schemas.microsoft.com/office/word/2015/wordml/symex" xmlns:wpg="http://schemas.microsoft.com/office/word/2010/wordprocessingGroup" xmlns:wpi="http://schemas.microsoft.com/office/word/2010/wordprocessingInk" xmlns:wne="http://schemas.microsoft.com/office/word/2006/wordml" xmlns:wps="http://schemas.microsoft.com/office/word/2010/wordprocessingShape" mc:Ignorable="w14 w15 w16se w16cid w16 w16cex w16sdtdh wp14">
+<w:ftr xmlns:wpc="http://schemas.microsoft.com/office/word/2010/wordprocessingCanvas" xmlns:cx="http://schemas.microsoft.com/office/drawing/2014/chartex" xmlns:cx1="http://schemas.microsoft.com/office/drawing/2015/9/8/chartex" xmlns:cx2="http://schemas.microsoft.com/office/drawing/2015/10/21/chartex" xmlns:cx3="http://schemas.microsoft.com/office/drawing/2016/5/9/chartex" xmlns:cx4="http://schemas.microsoft.com/office/drawing/2016/5/10/chartex" xmlns:cx5="http://schemas.microsoft.com/office/drawing/2016/5/11/chartex" xmlns:cx6="http://schemas.microsoft.com/office/drawing/2016/5/12/chartex" xmlns:cx7="http://schemas.microsoft.com/office/drawing/2016/5/13/chartex" xmlns:cx8="http://schemas.microsoft.com/office/drawing/2016/5/14/chartex" xmlns:mc="http://schemas.openxmlformats.org/markup-compatibility/2006" xmlns:aink="http://schemas.microsoft.com/office/drawing/2016/ink" xmlns:am3d="http://schemas.microsoft.com/office/drawing/2017/model3d" xmlns:o="urn:schemas-microsoft-com:office:office" xmlns:oel="http://schemas.microsoft.com/office/2019/extlst" xmlns:r="http://schemas.openxmlformats.org/officeDocument/2006/relationships" xmlns:m="http://schemas.openxmlformats.org/officeDocument/2006/math" xmlns:v="urn:schemas-microsoft-com:vml" xmlns:wp14="http://schemas.microsoft.com/office/word/2010/wordprocessingDrawing" xmlns:wp="http://schemas.openxmlformats.org/drawingml/2006/wordprocessingDrawing" xmlns:w10="urn:schemas-microsoft-com:office:word" xmlns:w="http://schemas.openxmlformats.org/wordprocessingml/2006/main" xmlns:w14="http://schemas.microsoft.com/office/word/2010/wordml" xmlns:w15="http://schemas.microsoft.com/office/word/2012/wordml" xmlns:w16cex="http://schemas.microsoft.com/office/word/2018/wordml/cex" xmlns:w16cid="http://schemas.microsoft.com/office/word/2016/wordml/cid" xmlns:w16="http://schemas.microsoft.com/office/word/2018/wordml" xmlns:w16sdtdh="http://schemas.microsoft.com/office/word/2020/wordml/sdtdatahash" xmlns:w16se="http://schemas.microsoft.com/office/word/2015/wordml/symex" xmlns:wpg="http://schemas.microsoft.com/office/word/2010/wordprocessingGroup" xmlns:wpi="http://schemas.microsoft.com/office/word/2010/wordprocessingInk" xmlns:wne="http://schemas.microsoft.com/office/word/2006/wordml" xmlns:wps="http://schemas.microsoft.com/office/word/2010/wordprocessingShape" mc:Ignorable="w14 w15 w16se w16cid w16 w16cex w16sdtdh wp14">
   <w:p>
     <w:pPr>
       <w:pStyle w:val="Bunntekst"/>
@@ -30205,7 +30205,7 @@
 </file>
 
 <file path=word/footer2.xml><?xml version="1.0" encoding="utf-8"?>
-<w:ftr xmlns:wpc="http://schemas.microsoft.com/office/word/2010/wordprocessingCanvas" xmlns:cx="http://schemas.microsoft.com/office/drawing/2014/chartex" xmlns:cx1="http://schemas.microsoft.com/office/drawing/2015/9/8/chartex" xmlns:cx2="http://schemas.microsoft.com/office/drawing/2015/10/21/chartex" xmlns:cx3="http://schemas.microsoft.com/office/drawing/2016/5/9/chartex" xmlns:cx4="http://schemas.microsoft.com/office/drawing/2016/5/10/chartex" xmlns:cx5="http://schemas.microsoft.com/office/drawing/2016/5/11/chartex" xmlns:cx6="http://schemas.microsoft.com/office/drawing/2016/5/12/chartex" xmlns:cx7="http://schemas.microsoft.com/office/drawing/2016/5/13/chartex" xmlns:cx8="http://schemas.microsoft.com/office/drawing/2016/5/14/chartex" xmlns:mc="http://schemas.openxmlformats.org/markup-compatibility/2006" xmlns:aink="http://schemas.microsoft.com/office/drawing/2016/ink" xmlns:am3d="http://schemas.microsoft.com/office/drawing/2017/model3d" xmlns:o="urn:schemas-microsoft-com:office:office" xmlns:r="http://schemas.openxmlformats.org/officeDocument/2006/relationships" xmlns:m="http://schemas.openxmlformats.org/officeDocument/2006/math" xmlns:v="urn:schemas-microsoft-com:vml" xmlns:wp14="http://schemas.microsoft.com/office/word/2010/wordprocessingDrawing" xmlns:wp="http://schemas.openxmlformats.org/drawingml/2006/wordprocessingDrawing" xmlns:w10="urn:schemas-microsoft-com:office:word" xmlns:w="http://schemas.openxmlformats.org/wordprocessingml/2006/main" xmlns:w14="http://schemas.microsoft.com/office/word/2010/wordml" xmlns:w15="http://schemas.microsoft.com/office/word/2012/wordml" xmlns:w16cex="http://schemas.microsoft.com/office/word/2018/wordml/cex" xmlns:w16cid="http://schemas.microsoft.com/office/word/2016/wordml/cid" xmlns:w16="http://schemas.microsoft.com/office/word/2018/wordml" xmlns:w16sdtdh="http://schemas.microsoft.com/office/word/2020/wordml/sdtdatahash" xmlns:w16se="http://schemas.microsoft.com/office/word/2015/wordml/symex" xmlns:wpg="http://schemas.microsoft.com/office/word/2010/wordprocessingGroup" xmlns:wpi="http://schemas.microsoft.com/office/word/2010/wordprocessingInk" xmlns:wne="http://schemas.microsoft.com/office/word/2006/wordml" xmlns:wps="http://schemas.microsoft.com/office/word/2010/wordprocessingShape" mc:Ignorable="w14 w15 w16se w16cid w16 w16cex w16sdtdh wp14">
+<w:ftr xmlns:wpc="http://schemas.microsoft.com/office/word/2010/wordprocessingCanvas" xmlns:cx="http://schemas.microsoft.com/office/drawing/2014/chartex" xmlns:cx1="http://schemas.microsoft.com/office/drawing/2015/9/8/chartex" xmlns:cx2="http://schemas.microsoft.com/office/drawing/2015/10/21/chartex" xmlns:cx3="http://schemas.microsoft.com/office/drawing/2016/5/9/chartex" xmlns:cx4="http://schemas.microsoft.com/office/drawing/2016/5/10/chartex" xmlns:cx5="http://schemas.microsoft.com/office/drawing/2016/5/11/chartex" xmlns:cx6="http://schemas.microsoft.com/office/drawing/2016/5/12/chartex" xmlns:cx7="http://schemas.microsoft.com/office/drawing/2016/5/13/chartex" xmlns:cx8="http://schemas.microsoft.com/office/drawing/2016/5/14/chartex" xmlns:mc="http://schemas.openxmlformats.org/markup-compatibility/2006" xmlns:aink="http://schemas.microsoft.com/office/drawing/2016/ink" xmlns:am3d="http://schemas.microsoft.com/office/drawing/2017/model3d" xmlns:o="urn:schemas-microsoft-com:office:office" xmlns:oel="http://schemas.microsoft.com/office/2019/extlst" xmlns:r="http://schemas.openxmlformats.org/officeDocument/2006/relationships" xmlns:m="http://schemas.openxmlformats.org/officeDocument/2006/math" xmlns:v="urn:schemas-microsoft-com:vml" xmlns:wp14="http://schemas.microsoft.com/office/word/2010/wordprocessingDrawing" xmlns:wp="http://schemas.openxmlformats.org/drawingml/2006/wordprocessingDrawing" xmlns:w10="urn:schemas-microsoft-com:office:word" xmlns:w="http://schemas.openxmlformats.org/wordprocessingml/2006/main" xmlns:w14="http://schemas.microsoft.com/office/word/2010/wordml" xmlns:w15="http://schemas.microsoft.com/office/word/2012/wordml" xmlns:w16cex="http://schemas.microsoft.com/office/word/2018/wordml/cex" xmlns:w16cid="http://schemas.microsoft.com/office/word/2016/wordml/cid" xmlns:w16="http://schemas.microsoft.com/office/word/2018/wordml" xmlns:w16sdtdh="http://schemas.microsoft.com/office/word/2020/wordml/sdtdatahash" xmlns:w16se="http://schemas.microsoft.com/office/word/2015/wordml/symex" xmlns:wpg="http://schemas.microsoft.com/office/word/2010/wordprocessingGroup" xmlns:wpi="http://schemas.microsoft.com/office/word/2010/wordprocessingInk" xmlns:wne="http://schemas.microsoft.com/office/word/2006/wordml" xmlns:wps="http://schemas.microsoft.com/office/word/2010/wordprocessingShape" mc:Ignorable="w14 w15 w16se w16cid w16 w16cex w16sdtdh wp14">
   <w:p>
     <w:pPr>
       <w:pStyle w:val="Bunntekst"/>
@@ -30427,7 +30427,7 @@
               <w:sz w:val="14"/>
               <w:lang w:val="sq-AL"/>
             </w:rPr>
-            <w:t>ersion 0.</w:t>
+            <w:t xml:space="preserve">ersion </w:t>
           </w:r>
           <w:r>
             <w:rPr>
@@ -30437,7 +30437,27 @@
               <w:sz w:val="14"/>
               <w:lang w:val="sq-AL"/>
             </w:rPr>
-            <w:t>2</w:t>
+            <w:t>1</w:t>
+          </w:r>
+          <w:r>
+            <w:rPr>
+              <w:rFonts w:ascii="Helvetica" w:hAnsi="Helvetica" w:cs="Arial"/>
+              <w:b/>
+              <w:color w:val="1381C4"/>
+              <w:sz w:val="14"/>
+              <w:lang w:val="sq-AL"/>
+            </w:rPr>
+            <w:t>.</w:t>
+          </w:r>
+          <w:r>
+            <w:rPr>
+              <w:rFonts w:ascii="Helvetica" w:hAnsi="Helvetica" w:cs="Arial"/>
+              <w:b/>
+              <w:color w:val="1381C4"/>
+              <w:sz w:val="14"/>
+              <w:lang w:val="sq-AL"/>
+            </w:rPr>
+            <w:t>0</w:t>
           </w:r>
           <w:r>
             <w:rPr>
@@ -30503,7 +30523,7 @@
               <w:sz w:val="14"/>
               <w:lang w:val="en-US"/>
             </w:rPr>
-            <w:t>2021-10-21</w:t>
+            <w:t>2023-03-10</w:t>
           </w:r>
           <w:r>
             <w:rPr>
@@ -30617,7 +30637,7 @@
 </file>
 
 <file path=word/footer3.xml><?xml version="1.0" encoding="utf-8"?>
-<w:ftr xmlns:wpc="http://schemas.microsoft.com/office/word/2010/wordprocessingCanvas" xmlns:cx="http://schemas.microsoft.com/office/drawing/2014/chartex" xmlns:cx1="http://schemas.microsoft.com/office/drawing/2015/9/8/chartex" xmlns:cx2="http://schemas.microsoft.com/office/drawing/2015/10/21/chartex" xmlns:cx3="http://schemas.microsoft.com/office/drawing/2016/5/9/chartex" xmlns:cx4="http://schemas.microsoft.com/office/drawing/2016/5/10/chartex" xmlns:cx5="http://schemas.microsoft.com/office/drawing/2016/5/11/chartex" xmlns:cx6="http://schemas.microsoft.com/office/drawing/2016/5/12/chartex" xmlns:cx7="http://schemas.microsoft.com/office/drawing/2016/5/13/chartex" xmlns:cx8="http://schemas.microsoft.com/office/drawing/2016/5/14/chartex" xmlns:mc="http://schemas.openxmlformats.org/markup-compatibility/2006" xmlns:aink="http://schemas.microsoft.com/office/drawing/2016/ink" xmlns:am3d="http://schemas.microsoft.com/office/drawing/2017/model3d" xmlns:o="urn:schemas-microsoft-com:office:office" xmlns:r="http://schemas.openxmlformats.org/officeDocument/2006/relationships" xmlns:m="http://schemas.openxmlformats.org/officeDocument/2006/math" xmlns:v="urn:schemas-microsoft-com:vml" xmlns:wp14="http://schemas.microsoft.com/office/word/2010/wordprocessingDrawing" xmlns:wp="http://schemas.openxmlformats.org/drawingml/2006/wordprocessingDrawing" xmlns:w10="urn:schemas-microsoft-com:office:word" xmlns:w="http://schemas.openxmlformats.org/wordprocessingml/2006/main" xmlns:w14="http://schemas.microsoft.com/office/word/2010/wordml" xmlns:w15="http://schemas.microsoft.com/office/word/2012/wordml" xmlns:w16cex="http://schemas.microsoft.com/office/word/2018/wordml/cex" xmlns:w16cid="http://schemas.microsoft.com/office/word/2016/wordml/cid" xmlns:w16="http://schemas.microsoft.com/office/word/2018/wordml" xmlns:w16sdtdh="http://schemas.microsoft.com/office/word/2020/wordml/sdtdatahash" xmlns:w16se="http://schemas.microsoft.com/office/word/2015/wordml/symex" xmlns:wpg="http://schemas.microsoft.com/office/word/2010/wordprocessingGroup" xmlns:wpi="http://schemas.microsoft.com/office/word/2010/wordprocessingInk" xmlns:wne="http://schemas.microsoft.com/office/word/2006/wordml" xmlns:wps="http://schemas.microsoft.com/office/word/2010/wordprocessingShape" mc:Ignorable="w14 w15 w16se w16cid w16 w16cex w16sdtdh wp14">
+<w:ftr xmlns:wpc="http://schemas.microsoft.com/office/word/2010/wordprocessingCanvas" xmlns:cx="http://schemas.microsoft.com/office/drawing/2014/chartex" xmlns:cx1="http://schemas.microsoft.com/office/drawing/2015/9/8/chartex" xmlns:cx2="http://schemas.microsoft.com/office/drawing/2015/10/21/chartex" xmlns:cx3="http://schemas.microsoft.com/office/drawing/2016/5/9/chartex" xmlns:cx4="http://schemas.microsoft.com/office/drawing/2016/5/10/chartex" xmlns:cx5="http://schemas.microsoft.com/office/drawing/2016/5/11/chartex" xmlns:cx6="http://schemas.microsoft.com/office/drawing/2016/5/12/chartex" xmlns:cx7="http://schemas.microsoft.com/office/drawing/2016/5/13/chartex" xmlns:cx8="http://schemas.microsoft.com/office/drawing/2016/5/14/chartex" xmlns:mc="http://schemas.openxmlformats.org/markup-compatibility/2006" xmlns:aink="http://schemas.microsoft.com/office/drawing/2016/ink" xmlns:am3d="http://schemas.microsoft.com/office/drawing/2017/model3d" xmlns:o="urn:schemas-microsoft-com:office:office" xmlns:oel="http://schemas.microsoft.com/office/2019/extlst" xmlns:r="http://schemas.openxmlformats.org/officeDocument/2006/relationships" xmlns:m="http://schemas.openxmlformats.org/officeDocument/2006/math" xmlns:v="urn:schemas-microsoft-com:vml" xmlns:wp14="http://schemas.microsoft.com/office/word/2010/wordprocessingDrawing" xmlns:wp="http://schemas.openxmlformats.org/drawingml/2006/wordprocessingDrawing" xmlns:w10="urn:schemas-microsoft-com:office:word" xmlns:w="http://schemas.openxmlformats.org/wordprocessingml/2006/main" xmlns:w14="http://schemas.microsoft.com/office/word/2010/wordml" xmlns:w15="http://schemas.microsoft.com/office/word/2012/wordml" xmlns:w16cex="http://schemas.microsoft.com/office/word/2018/wordml/cex" xmlns:w16cid="http://schemas.microsoft.com/office/word/2016/wordml/cid" xmlns:w16="http://schemas.microsoft.com/office/word/2018/wordml" xmlns:w16sdtdh="http://schemas.microsoft.com/office/word/2020/wordml/sdtdatahash" xmlns:w16se="http://schemas.microsoft.com/office/word/2015/wordml/symex" xmlns:wpg="http://schemas.microsoft.com/office/word/2010/wordprocessingGroup" xmlns:wpi="http://schemas.microsoft.com/office/word/2010/wordprocessingInk" xmlns:wne="http://schemas.microsoft.com/office/word/2006/wordml" xmlns:wps="http://schemas.microsoft.com/office/word/2010/wordprocessingShape" mc:Ignorable="w14 w15 w16se w16cid w16 w16cex w16sdtdh wp14">
   <w:p>
     <w:pPr>
       <w:rPr>
@@ -30833,7 +30853,7 @@
 </file>
 
 <file path=word/footnotes.xml><?xml version="1.0" encoding="utf-8"?>
-<w:footnotes xmlns:wpc="http://schemas.microsoft.com/office/word/2010/wordprocessingCanvas" xmlns:cx="http://schemas.microsoft.com/office/drawing/2014/chartex" xmlns:cx1="http://schemas.microsoft.com/office/drawing/2015/9/8/chartex" xmlns:cx2="http://schemas.microsoft.com/office/drawing/2015/10/21/chartex" xmlns:cx3="http://schemas.microsoft.com/office/drawing/2016/5/9/chartex" xmlns:cx4="http://schemas.microsoft.com/office/drawing/2016/5/10/chartex" xmlns:cx5="http://schemas.microsoft.com/office/drawing/2016/5/11/chartex" xmlns:cx6="http://schemas.microsoft.com/office/drawing/2016/5/12/chartex" xmlns:cx7="http://schemas.microsoft.com/office/drawing/2016/5/13/chartex" xmlns:cx8="http://schemas.microsoft.com/office/drawing/2016/5/14/chartex" xmlns:mc="http://schemas.openxmlformats.org/markup-compatibility/2006" xmlns:aink="http://schemas.microsoft.com/office/drawing/2016/ink" xmlns:am3d="http://schemas.microsoft.com/office/drawing/2017/model3d" xmlns:o="urn:schemas-microsoft-com:office:office" xmlns:r="http://schemas.openxmlformats.org/officeDocument/2006/relationships" xmlns:m="http://schemas.openxmlformats.org/officeDocument/2006/math" xmlns:v="urn:schemas-microsoft-com:vml" xmlns:wp14="http://schemas.microsoft.com/office/word/2010/wordprocessingDrawing" xmlns:wp="http://schemas.openxmlformats.org/drawingml/2006/wordprocessingDrawing" xmlns:w10="urn:schemas-microsoft-com:office:word" xmlns:w="http://schemas.openxmlformats.org/wordprocessingml/2006/main" xmlns:w14="http://schemas.microsoft.com/office/word/2010/wordml" xmlns:w15="http://schemas.microsoft.com/office/word/2012/wordml" xmlns:w16cex="http://schemas.microsoft.com/office/word/2018/wordml/cex" xmlns:w16cid="http://schemas.microsoft.com/office/word/2016/wordml/cid" xmlns:w16="http://schemas.microsoft.com/office/word/2018/wordml" xmlns:w16sdtdh="http://schemas.microsoft.com/office/word/2020/wordml/sdtdatahash" xmlns:w16se="http://schemas.microsoft.com/office/word/2015/wordml/symex" xmlns:wpg="http://schemas.microsoft.com/office/word/2010/wordprocessingGroup" xmlns:wpi="http://schemas.microsoft.com/office/word/2010/wordprocessingInk" xmlns:wne="http://schemas.microsoft.com/office/word/2006/wordml" xmlns:wps="http://schemas.microsoft.com/office/word/2010/wordprocessingShape" mc:Ignorable="w14 w15 w16se w16cid w16 w16cex w16sdtdh wp14">
+<w:footnotes xmlns:wpc="http://schemas.microsoft.com/office/word/2010/wordprocessingCanvas" xmlns:cx="http://schemas.microsoft.com/office/drawing/2014/chartex" xmlns:cx1="http://schemas.microsoft.com/office/drawing/2015/9/8/chartex" xmlns:cx2="http://schemas.microsoft.com/office/drawing/2015/10/21/chartex" xmlns:cx3="http://schemas.microsoft.com/office/drawing/2016/5/9/chartex" xmlns:cx4="http://schemas.microsoft.com/office/drawing/2016/5/10/chartex" xmlns:cx5="http://schemas.microsoft.com/office/drawing/2016/5/11/chartex" xmlns:cx6="http://schemas.microsoft.com/office/drawing/2016/5/12/chartex" xmlns:cx7="http://schemas.microsoft.com/office/drawing/2016/5/13/chartex" xmlns:cx8="http://schemas.microsoft.com/office/drawing/2016/5/14/chartex" xmlns:mc="http://schemas.openxmlformats.org/markup-compatibility/2006" xmlns:aink="http://schemas.microsoft.com/office/drawing/2016/ink" xmlns:am3d="http://schemas.microsoft.com/office/drawing/2017/model3d" xmlns:o="urn:schemas-microsoft-com:office:office" xmlns:oel="http://schemas.microsoft.com/office/2019/extlst" xmlns:r="http://schemas.openxmlformats.org/officeDocument/2006/relationships" xmlns:m="http://schemas.openxmlformats.org/officeDocument/2006/math" xmlns:v="urn:schemas-microsoft-com:vml" xmlns:wp14="http://schemas.microsoft.com/office/word/2010/wordprocessingDrawing" xmlns:wp="http://schemas.openxmlformats.org/drawingml/2006/wordprocessingDrawing" xmlns:w10="urn:schemas-microsoft-com:office:word" xmlns:w="http://schemas.openxmlformats.org/wordprocessingml/2006/main" xmlns:w14="http://schemas.microsoft.com/office/word/2010/wordml" xmlns:w15="http://schemas.microsoft.com/office/word/2012/wordml" xmlns:w16cex="http://schemas.microsoft.com/office/word/2018/wordml/cex" xmlns:w16cid="http://schemas.microsoft.com/office/word/2016/wordml/cid" xmlns:w16="http://schemas.microsoft.com/office/word/2018/wordml" xmlns:w16sdtdh="http://schemas.microsoft.com/office/word/2020/wordml/sdtdatahash" xmlns:w16se="http://schemas.microsoft.com/office/word/2015/wordml/symex" xmlns:wpg="http://schemas.microsoft.com/office/word/2010/wordprocessingGroup" xmlns:wpi="http://schemas.microsoft.com/office/word/2010/wordprocessingInk" xmlns:wne="http://schemas.microsoft.com/office/word/2006/wordml" xmlns:wps="http://schemas.microsoft.com/office/word/2010/wordprocessingShape" mc:Ignorable="w14 w15 w16se w16cid w16 w16cex w16sdtdh wp14">
   <w:footnote w:type="separator" w:id="-1">
     <w:p>
       <w:pPr>
@@ -30872,94 +30892,22 @@
 </file>
 
 <file path=word/header1.xml><?xml version="1.0" encoding="utf-8"?>
-<w:hdr xmlns:wpc="http://schemas.microsoft.com/office/word/2010/wordprocessingCanvas" xmlns:cx="http://schemas.microsoft.com/office/drawing/2014/chartex" xmlns:cx1="http://schemas.microsoft.com/office/drawing/2015/9/8/chartex" xmlns:cx2="http://schemas.microsoft.com/office/drawing/2015/10/21/chartex" xmlns:cx3="http://schemas.microsoft.com/office/drawing/2016/5/9/chartex" xmlns:cx4="http://schemas.microsoft.com/office/drawing/2016/5/10/chartex" xmlns:cx5="http://schemas.microsoft.com/office/drawing/2016/5/11/chartex" xmlns:cx6="http://schemas.microsoft.com/office/drawing/2016/5/12/chartex" xmlns:cx7="http://schemas.microsoft.com/office/drawing/2016/5/13/chartex" xmlns:cx8="http://schemas.microsoft.com/office/drawing/2016/5/14/chartex" xmlns:mc="http://schemas.openxmlformats.org/markup-compatibility/2006" xmlns:aink="http://schemas.microsoft.com/office/drawing/2016/ink" xmlns:am3d="http://schemas.microsoft.com/office/drawing/2017/model3d" xmlns:o="urn:schemas-microsoft-com:office:office" xmlns:r="http://schemas.openxmlformats.org/officeDocument/2006/relationships" xmlns:m="http://schemas.openxmlformats.org/officeDocument/2006/math" xmlns:v="urn:schemas-microsoft-com:vml" xmlns:wp14="http://schemas.microsoft.com/office/word/2010/wordprocessingDrawing" xmlns:wp="http://schemas.openxmlformats.org/drawingml/2006/wordprocessingDrawing" xmlns:w10="urn:schemas-microsoft-com:office:word" xmlns:w="http://schemas.openxmlformats.org/wordprocessingml/2006/main" xmlns:w14="http://schemas.microsoft.com/office/word/2010/wordml" xmlns:w15="http://schemas.microsoft.com/office/word/2012/wordml" xmlns:w16cex="http://schemas.microsoft.com/office/word/2018/wordml/cex" xmlns:w16cid="http://schemas.microsoft.com/office/word/2016/wordml/cid" xmlns:w16="http://schemas.microsoft.com/office/word/2018/wordml" xmlns:w16sdtdh="http://schemas.microsoft.com/office/word/2020/wordml/sdtdatahash" xmlns:w16se="http://schemas.microsoft.com/office/word/2015/wordml/symex" xmlns:wpg="http://schemas.microsoft.com/office/word/2010/wordprocessingGroup" xmlns:wpi="http://schemas.microsoft.com/office/word/2010/wordprocessingInk" xmlns:wne="http://schemas.microsoft.com/office/word/2006/wordml" xmlns:wps="http://schemas.microsoft.com/office/word/2010/wordprocessingShape" mc:Ignorable="w14 w15 w16se w16cid w16 w16cex w16sdtdh wp14">
+<w:hdr xmlns:wpc="http://schemas.microsoft.com/office/word/2010/wordprocessingCanvas" xmlns:cx="http://schemas.microsoft.com/office/drawing/2014/chartex" xmlns:cx1="http://schemas.microsoft.com/office/drawing/2015/9/8/chartex" xmlns:cx2="http://schemas.microsoft.com/office/drawing/2015/10/21/chartex" xmlns:cx3="http://schemas.microsoft.com/office/drawing/2016/5/9/chartex" xmlns:cx4="http://schemas.microsoft.com/office/drawing/2016/5/10/chartex" xmlns:cx5="http://schemas.microsoft.com/office/drawing/2016/5/11/chartex" xmlns:cx6="http://schemas.microsoft.com/office/drawing/2016/5/12/chartex" xmlns:cx7="http://schemas.microsoft.com/office/drawing/2016/5/13/chartex" xmlns:cx8="http://schemas.microsoft.com/office/drawing/2016/5/14/chartex" xmlns:mc="http://schemas.openxmlformats.org/markup-compatibility/2006" xmlns:aink="http://schemas.microsoft.com/office/drawing/2016/ink" xmlns:am3d="http://schemas.microsoft.com/office/drawing/2017/model3d" xmlns:o="urn:schemas-microsoft-com:office:office" xmlns:oel="http://schemas.microsoft.com/office/2019/extlst" xmlns:r="http://schemas.openxmlformats.org/officeDocument/2006/relationships" xmlns:m="http://schemas.openxmlformats.org/officeDocument/2006/math" xmlns:v="urn:schemas-microsoft-com:vml" xmlns:wp14="http://schemas.microsoft.com/office/word/2010/wordprocessingDrawing" xmlns:wp="http://schemas.openxmlformats.org/drawingml/2006/wordprocessingDrawing" xmlns:w10="urn:schemas-microsoft-com:office:word" xmlns:w="http://schemas.openxmlformats.org/wordprocessingml/2006/main" xmlns:w14="http://schemas.microsoft.com/office/word/2010/wordml" xmlns:w15="http://schemas.microsoft.com/office/word/2012/wordml" xmlns:w16cex="http://schemas.microsoft.com/office/word/2018/wordml/cex" xmlns:w16cid="http://schemas.microsoft.com/office/word/2016/wordml/cid" xmlns:w16="http://schemas.microsoft.com/office/word/2018/wordml" xmlns:w16sdtdh="http://schemas.microsoft.com/office/word/2020/wordml/sdtdatahash" xmlns:w16se="http://schemas.microsoft.com/office/word/2015/wordml/symex" xmlns:wpg="http://schemas.microsoft.com/office/word/2010/wordprocessingGroup" xmlns:wpi="http://schemas.microsoft.com/office/word/2010/wordprocessingInk" xmlns:wne="http://schemas.microsoft.com/office/word/2006/wordml" xmlns:wps="http://schemas.microsoft.com/office/word/2010/wordprocessingShape" mc:Ignorable="w14 w15 w16se w16cid w16 w16cex w16sdtdh wp14">
   <w:p>
     <w:pPr>
       <w:pStyle w:val="Topptekst"/>
     </w:pPr>
-    <w:r>
-      <w:rPr>
-        <w:noProof/>
-      </w:rPr>
-      <w:pict w14:anchorId="009EE269">
-        <v:shapetype id="_x0000_t136" coordsize="21600,21600" o:spt="136" adj="10800" path="m@7,l@8,m@5,21600l@6,21600e">
-          <v:formulas>
-            <v:f eqn="sum #0 0 10800"/>
-            <v:f eqn="prod #0 2 1"/>
-            <v:f eqn="sum 21600 0 @1"/>
-            <v:f eqn="sum 0 0 @2"/>
-            <v:f eqn="sum 21600 0 @3"/>
-            <v:f eqn="if @0 @3 0"/>
-            <v:f eqn="if @0 21600 @1"/>
-            <v:f eqn="if @0 0 @2"/>
-            <v:f eqn="if @0 @4 21600"/>
-            <v:f eqn="mid @5 @6"/>
-            <v:f eqn="mid @8 @5"/>
-            <v:f eqn="mid @7 @8"/>
-            <v:f eqn="mid @6 @7"/>
-            <v:f eqn="sum @6 0 @5"/>
-          </v:formulas>
-          <v:path textpathok="t" o:connecttype="custom" o:connectlocs="@9,0;@10,10800;@11,21600;@12,10800" o:connectangles="270,180,90,0"/>
-          <v:textpath on="t" fitshape="t"/>
-          <v:handles>
-            <v:h position="#0,bottomRight" xrange="6629,14971"/>
-          </v:handles>
-          <o:lock v:ext="edit" text="t" shapetype="t"/>
-        </v:shapetype>
-        <v:shape id="PowerPlusWaterMarkObject1196647626" o:spid="_x0000_s1027" type="#_x0000_t136" alt="" style="position:absolute;margin-left:0;margin-top:0;width:466.3pt;height:233.15pt;rotation:315;z-index:-251652096;mso-wrap-edited:f;mso-width-percent:0;mso-height-percent:0;mso-position-horizontal:center;mso-position-horizontal-relative:margin;mso-position-vertical:center;mso-position-vertical-relative:margin;mso-width-percent:0;mso-height-percent:0" o:allowincell="f" fillcolor="silver" stroked="f">
-          <v:fill opacity=".5"/>
-          <v:textpath style="font-family:&quot;Helvetica&quot;;font-size:1pt" string="BETA"/>
-          <w10:wrap anchorx="margin" anchory="margin"/>
-        </v:shape>
-      </w:pict>
-    </w:r>
   </w:p>
 </w:hdr>
 </file>
 
 <file path=word/header2.xml><?xml version="1.0" encoding="utf-8"?>
-<w:hdr xmlns:wpc="http://schemas.microsoft.com/office/word/2010/wordprocessingCanvas" xmlns:cx="http://schemas.microsoft.com/office/drawing/2014/chartex" xmlns:cx1="http://schemas.microsoft.com/office/drawing/2015/9/8/chartex" xmlns:cx2="http://schemas.microsoft.com/office/drawing/2015/10/21/chartex" xmlns:cx3="http://schemas.microsoft.com/office/drawing/2016/5/9/chartex" xmlns:cx4="http://schemas.microsoft.com/office/drawing/2016/5/10/chartex" xmlns:cx5="http://schemas.microsoft.com/office/drawing/2016/5/11/chartex" xmlns:cx6="http://schemas.microsoft.com/office/drawing/2016/5/12/chartex" xmlns:cx7="http://schemas.microsoft.com/office/drawing/2016/5/13/chartex" xmlns:cx8="http://schemas.microsoft.com/office/drawing/2016/5/14/chartex" xmlns:mc="http://schemas.openxmlformats.org/markup-compatibility/2006" xmlns:aink="http://schemas.microsoft.com/office/drawing/2016/ink" xmlns:am3d="http://schemas.microsoft.com/office/drawing/2017/model3d" xmlns:o="urn:schemas-microsoft-com:office:office" xmlns:r="http://schemas.openxmlformats.org/officeDocument/2006/relationships" xmlns:m="http://schemas.openxmlformats.org/officeDocument/2006/math" xmlns:v="urn:schemas-microsoft-com:vml" xmlns:wp14="http://schemas.microsoft.com/office/word/2010/wordprocessingDrawing" xmlns:wp="http://schemas.openxmlformats.org/drawingml/2006/wordprocessingDrawing" xmlns:w10="urn:schemas-microsoft-com:office:word" xmlns:w="http://schemas.openxmlformats.org/wordprocessingml/2006/main" xmlns:w14="http://schemas.microsoft.com/office/word/2010/wordml" xmlns:w15="http://schemas.microsoft.com/office/word/2012/wordml" xmlns:w16cex="http://schemas.microsoft.com/office/word/2018/wordml/cex" xmlns:w16cid="http://schemas.microsoft.com/office/word/2016/wordml/cid" xmlns:w16="http://schemas.microsoft.com/office/word/2018/wordml" xmlns:w16sdtdh="http://schemas.microsoft.com/office/word/2020/wordml/sdtdatahash" xmlns:w16se="http://schemas.microsoft.com/office/word/2015/wordml/symex" xmlns:wpg="http://schemas.microsoft.com/office/word/2010/wordprocessingGroup" xmlns:wpi="http://schemas.microsoft.com/office/word/2010/wordprocessingInk" xmlns:wne="http://schemas.microsoft.com/office/word/2006/wordml" xmlns:wps="http://schemas.microsoft.com/office/word/2010/wordprocessingShape" mc:Ignorable="w14 w15 w16se w16cid w16 w16cex w16sdtdh wp14">
+<w:hdr xmlns:wpc="http://schemas.microsoft.com/office/word/2010/wordprocessingCanvas" xmlns:cx="http://schemas.microsoft.com/office/drawing/2014/chartex" xmlns:cx1="http://schemas.microsoft.com/office/drawing/2015/9/8/chartex" xmlns:cx2="http://schemas.microsoft.com/office/drawing/2015/10/21/chartex" xmlns:cx3="http://schemas.microsoft.com/office/drawing/2016/5/9/chartex" xmlns:cx4="http://schemas.microsoft.com/office/drawing/2016/5/10/chartex" xmlns:cx5="http://schemas.microsoft.com/office/drawing/2016/5/11/chartex" xmlns:cx6="http://schemas.microsoft.com/office/drawing/2016/5/12/chartex" xmlns:cx7="http://schemas.microsoft.com/office/drawing/2016/5/13/chartex" xmlns:cx8="http://schemas.microsoft.com/office/drawing/2016/5/14/chartex" xmlns:mc="http://schemas.openxmlformats.org/markup-compatibility/2006" xmlns:aink="http://schemas.microsoft.com/office/drawing/2016/ink" xmlns:am3d="http://schemas.microsoft.com/office/drawing/2017/model3d" xmlns:o="urn:schemas-microsoft-com:office:office" xmlns:oel="http://schemas.microsoft.com/office/2019/extlst" xmlns:r="http://schemas.openxmlformats.org/officeDocument/2006/relationships" xmlns:m="http://schemas.openxmlformats.org/officeDocument/2006/math" xmlns:v="urn:schemas-microsoft-com:vml" xmlns:wp14="http://schemas.microsoft.com/office/word/2010/wordprocessingDrawing" xmlns:wp="http://schemas.openxmlformats.org/drawingml/2006/wordprocessingDrawing" xmlns:w10="urn:schemas-microsoft-com:office:word" xmlns:w="http://schemas.openxmlformats.org/wordprocessingml/2006/main" xmlns:w14="http://schemas.microsoft.com/office/word/2010/wordml" xmlns:w15="http://schemas.microsoft.com/office/word/2012/wordml" xmlns:w16cex="http://schemas.microsoft.com/office/word/2018/wordml/cex" xmlns:w16cid="http://schemas.microsoft.com/office/word/2016/wordml/cid" xmlns:w16="http://schemas.microsoft.com/office/word/2018/wordml" xmlns:w16sdtdh="http://schemas.microsoft.com/office/word/2020/wordml/sdtdatahash" xmlns:w16se="http://schemas.microsoft.com/office/word/2015/wordml/symex" xmlns:wpg="http://schemas.microsoft.com/office/word/2010/wordprocessingGroup" xmlns:wpi="http://schemas.microsoft.com/office/word/2010/wordprocessingInk" xmlns:wne="http://schemas.microsoft.com/office/word/2006/wordml" xmlns:wps="http://schemas.microsoft.com/office/word/2010/wordprocessingShape" mc:Ignorable="w14 w15 w16se w16cid w16 w16cex w16sdtdh wp14">
   <w:p>
     <w:pPr>
       <w:pStyle w:val="Topptekst"/>
       <w:jc w:val="right"/>
     </w:pPr>
-    <w:r>
-      <w:rPr>
-        <w:noProof/>
-      </w:rPr>
-      <w:pict w14:anchorId="6F5FA486">
-        <v:shapetype id="_x0000_t136" coordsize="21600,21600" o:spt="136" adj="10800" path="m@7,l@8,m@5,21600l@6,21600e">
-          <v:formulas>
-            <v:f eqn="sum #0 0 10800"/>
-            <v:f eqn="prod #0 2 1"/>
-            <v:f eqn="sum 21600 0 @1"/>
-            <v:f eqn="sum 0 0 @2"/>
-            <v:f eqn="sum 21600 0 @3"/>
-            <v:f eqn="if @0 @3 0"/>
-            <v:f eqn="if @0 21600 @1"/>
-            <v:f eqn="if @0 0 @2"/>
-            <v:f eqn="if @0 @4 21600"/>
-            <v:f eqn="mid @5 @6"/>
-            <v:f eqn="mid @8 @5"/>
-            <v:f eqn="mid @7 @8"/>
-            <v:f eqn="mid @6 @7"/>
-            <v:f eqn="sum @6 0 @5"/>
-          </v:formulas>
-          <v:path textpathok="t" o:connecttype="custom" o:connectlocs="@9,0;@10,10800;@11,21600;@12,10800" o:connectangles="270,180,90,0"/>
-          <v:textpath on="t" fitshape="t"/>
-          <v:handles>
-            <v:h position="#0,bottomRight" xrange="6629,14971"/>
-          </v:handles>
-          <o:lock v:ext="edit" text="t" shapetype="t"/>
-        </v:shapetype>
-        <v:shape id="PowerPlusWaterMarkObject1196647627" o:spid="_x0000_s1026" type="#_x0000_t136" alt="" style="position:absolute;left:0;text-align:left;margin-left:0;margin-top:0;width:466.3pt;height:233.15pt;rotation:315;z-index:-251650048;mso-wrap-edited:f;mso-width-percent:0;mso-height-percent:0;mso-position-horizontal:center;mso-position-horizontal-relative:margin;mso-position-vertical:center;mso-position-vertical-relative:margin;mso-width-percent:0;mso-height-percent:0" o:allowincell="f" fillcolor="silver" stroked="f">
-          <v:fill opacity=".5"/>
-          <v:textpath style="font-family:&quot;Helvetica&quot;;font-size:1pt" string="BETA"/>
-          <w10:wrap anchorx="margin" anchory="margin"/>
-        </v:shape>
-      </w:pict>
-    </w:r>
     <w:r>
       <w:rPr>
         <w:rFonts w:ascii="Verdana" w:hAnsi="Verdana"/>
@@ -31021,48 +30969,12 @@
 </file>
 
 <file path=word/header3.xml><?xml version="1.0" encoding="utf-8"?>
-<w:hdr xmlns:wpc="http://schemas.microsoft.com/office/word/2010/wordprocessingCanvas" xmlns:cx="http://schemas.microsoft.com/office/drawing/2014/chartex" xmlns:cx1="http://schemas.microsoft.com/office/drawing/2015/9/8/chartex" xmlns:cx2="http://schemas.microsoft.com/office/drawing/2015/10/21/chartex" xmlns:cx3="http://schemas.microsoft.com/office/drawing/2016/5/9/chartex" xmlns:cx4="http://schemas.microsoft.com/office/drawing/2016/5/10/chartex" xmlns:cx5="http://schemas.microsoft.com/office/drawing/2016/5/11/chartex" xmlns:cx6="http://schemas.microsoft.com/office/drawing/2016/5/12/chartex" xmlns:cx7="http://schemas.microsoft.com/office/drawing/2016/5/13/chartex" xmlns:cx8="http://schemas.microsoft.com/office/drawing/2016/5/14/chartex" xmlns:mc="http://schemas.openxmlformats.org/markup-compatibility/2006" xmlns:aink="http://schemas.microsoft.com/office/drawing/2016/ink" xmlns:am3d="http://schemas.microsoft.com/office/drawing/2017/model3d" xmlns:o="urn:schemas-microsoft-com:office:office" xmlns:r="http://schemas.openxmlformats.org/officeDocument/2006/relationships" xmlns:m="http://schemas.openxmlformats.org/officeDocument/2006/math" xmlns:v="urn:schemas-microsoft-com:vml" xmlns:wp14="http://schemas.microsoft.com/office/word/2010/wordprocessingDrawing" xmlns:wp="http://schemas.openxmlformats.org/drawingml/2006/wordprocessingDrawing" xmlns:w10="urn:schemas-microsoft-com:office:word" xmlns:w="http://schemas.openxmlformats.org/wordprocessingml/2006/main" xmlns:w14="http://schemas.microsoft.com/office/word/2010/wordml" xmlns:w15="http://schemas.microsoft.com/office/word/2012/wordml" xmlns:w16cex="http://schemas.microsoft.com/office/word/2018/wordml/cex" xmlns:w16cid="http://schemas.microsoft.com/office/word/2016/wordml/cid" xmlns:w16="http://schemas.microsoft.com/office/word/2018/wordml" xmlns:w16sdtdh="http://schemas.microsoft.com/office/word/2020/wordml/sdtdatahash" xmlns:w16se="http://schemas.microsoft.com/office/word/2015/wordml/symex" xmlns:wpg="http://schemas.microsoft.com/office/word/2010/wordprocessingGroup" xmlns:wpi="http://schemas.microsoft.com/office/word/2010/wordprocessingInk" xmlns:wne="http://schemas.microsoft.com/office/word/2006/wordml" xmlns:wps="http://schemas.microsoft.com/office/word/2010/wordprocessingShape" mc:Ignorable="w14 w15 w16se w16cid w16 w16cex w16sdtdh wp14">
+<w:hdr xmlns:wpc="http://schemas.microsoft.com/office/word/2010/wordprocessingCanvas" xmlns:cx="http://schemas.microsoft.com/office/drawing/2014/chartex" xmlns:cx1="http://schemas.microsoft.com/office/drawing/2015/9/8/chartex" xmlns:cx2="http://schemas.microsoft.com/office/drawing/2015/10/21/chartex" xmlns:cx3="http://schemas.microsoft.com/office/drawing/2016/5/9/chartex" xmlns:cx4="http://schemas.microsoft.com/office/drawing/2016/5/10/chartex" xmlns:cx5="http://schemas.microsoft.com/office/drawing/2016/5/11/chartex" xmlns:cx6="http://schemas.microsoft.com/office/drawing/2016/5/12/chartex" xmlns:cx7="http://schemas.microsoft.com/office/drawing/2016/5/13/chartex" xmlns:cx8="http://schemas.microsoft.com/office/drawing/2016/5/14/chartex" xmlns:mc="http://schemas.openxmlformats.org/markup-compatibility/2006" xmlns:aink="http://schemas.microsoft.com/office/drawing/2016/ink" xmlns:am3d="http://schemas.microsoft.com/office/drawing/2017/model3d" xmlns:o="urn:schemas-microsoft-com:office:office" xmlns:oel="http://schemas.microsoft.com/office/2019/extlst" xmlns:r="http://schemas.openxmlformats.org/officeDocument/2006/relationships" xmlns:m="http://schemas.openxmlformats.org/officeDocument/2006/math" xmlns:v="urn:schemas-microsoft-com:vml" xmlns:wp14="http://schemas.microsoft.com/office/word/2010/wordprocessingDrawing" xmlns:wp="http://schemas.openxmlformats.org/drawingml/2006/wordprocessingDrawing" xmlns:w10="urn:schemas-microsoft-com:office:word" xmlns:w="http://schemas.openxmlformats.org/wordprocessingml/2006/main" xmlns:w14="http://schemas.microsoft.com/office/word/2010/wordml" xmlns:w15="http://schemas.microsoft.com/office/word/2012/wordml" xmlns:w16cex="http://schemas.microsoft.com/office/word/2018/wordml/cex" xmlns:w16cid="http://schemas.microsoft.com/office/word/2016/wordml/cid" xmlns:w16="http://schemas.microsoft.com/office/word/2018/wordml" xmlns:w16sdtdh="http://schemas.microsoft.com/office/word/2020/wordml/sdtdatahash" xmlns:w16se="http://schemas.microsoft.com/office/word/2015/wordml/symex" xmlns:wpg="http://schemas.microsoft.com/office/word/2010/wordprocessingGroup" xmlns:wpi="http://schemas.microsoft.com/office/word/2010/wordprocessingInk" xmlns:wne="http://schemas.microsoft.com/office/word/2006/wordml" xmlns:wps="http://schemas.microsoft.com/office/word/2010/wordprocessingShape" mc:Ignorable="w14 w15 w16se w16cid w16 w16cex w16sdtdh wp14">
   <w:p>
     <w:pPr>
       <w:pStyle w:val="Topptekst"/>
       <w:jc w:val="right"/>
     </w:pPr>
-    <w:r>
-      <w:rPr>
-        <w:noProof/>
-      </w:rPr>
-      <w:pict w14:anchorId="60CE327C">
-        <v:shapetype id="_x0000_t136" coordsize="21600,21600" o:spt="136" adj="10800" path="m@7,l@8,m@5,21600l@6,21600e">
-          <v:formulas>
-            <v:f eqn="sum #0 0 10800"/>
-            <v:f eqn="prod #0 2 1"/>
-            <v:f eqn="sum 21600 0 @1"/>
-            <v:f eqn="sum 0 0 @2"/>
-            <v:f eqn="sum 21600 0 @3"/>
-            <v:f eqn="if @0 @3 0"/>
-            <v:f eqn="if @0 21600 @1"/>
-            <v:f eqn="if @0 0 @2"/>
-            <v:f eqn="if @0 @4 21600"/>
-            <v:f eqn="mid @5 @6"/>
-            <v:f eqn="mid @8 @5"/>
-            <v:f eqn="mid @7 @8"/>
-            <v:f eqn="mid @6 @7"/>
-            <v:f eqn="sum @6 0 @5"/>
-          </v:formulas>
-          <v:path textpathok="t" o:connecttype="custom" o:connectlocs="@9,0;@10,10800;@11,21600;@12,10800" o:connectangles="270,180,90,0"/>
-          <v:textpath on="t" fitshape="t"/>
-          <v:handles>
-            <v:h position="#0,bottomRight" xrange="6629,14971"/>
-          </v:handles>
-          <o:lock v:ext="edit" text="t" shapetype="t"/>
-        </v:shapetype>
-        <v:shape id="PowerPlusWaterMarkObject1196647625" o:spid="_x0000_s1025" type="#_x0000_t136" alt="" style="position:absolute;left:0;text-align:left;margin-left:0;margin-top:0;width:466.3pt;height:233.15pt;rotation:315;z-index:-251654144;mso-wrap-edited:f;mso-width-percent:0;mso-height-percent:0;mso-position-horizontal:center;mso-position-horizontal-relative:margin;mso-position-vertical:center;mso-position-vertical-relative:margin;mso-width-percent:0;mso-height-percent:0" o:allowincell="f" fillcolor="silver" stroked="f">
-          <v:fill opacity=".5"/>
-          <v:textpath style="font-family:&quot;Helvetica&quot;;font-size:1pt" string="BETA"/>
-          <w10:wrap anchorx="margin" anchory="margin"/>
-        </v:shape>
-      </w:pict>
-    </w:r>
     <w:r>
       <w:rPr>
         <w:rFonts w:ascii="Verdana" w:hAnsi="Verdana"/>
@@ -31133,7 +31045,7 @@
 </file>
 
 <file path=word/numbering.xml><?xml version="1.0" encoding="utf-8"?>
-<w:numbering xmlns:wpc="http://schemas.microsoft.com/office/word/2010/wordprocessingCanvas" xmlns:cx="http://schemas.microsoft.com/office/drawing/2014/chartex" xmlns:cx1="http://schemas.microsoft.com/office/drawing/2015/9/8/chartex" xmlns:cx2="http://schemas.microsoft.com/office/drawing/2015/10/21/chartex" xmlns:cx3="http://schemas.microsoft.com/office/drawing/2016/5/9/chartex" xmlns:cx4="http://schemas.microsoft.com/office/drawing/2016/5/10/chartex" xmlns:cx5="http://schemas.microsoft.com/office/drawing/2016/5/11/chartex" xmlns:cx6="http://schemas.microsoft.com/office/drawing/2016/5/12/chartex" xmlns:cx7="http://schemas.microsoft.com/office/drawing/2016/5/13/chartex" xmlns:cx8="http://schemas.microsoft.com/office/drawing/2016/5/14/chartex" xmlns:mc="http://schemas.openxmlformats.org/markup-compatibility/2006" xmlns:aink="http://schemas.microsoft.com/office/drawing/2016/ink" xmlns:am3d="http://schemas.microsoft.com/office/drawing/2017/model3d" xmlns:o="urn:schemas-microsoft-com:office:office" xmlns:r="http://schemas.openxmlformats.org/officeDocument/2006/relationships" xmlns:m="http://schemas.openxmlformats.org/officeDocument/2006/math" xmlns:v="urn:schemas-microsoft-com:vml" xmlns:wp14="http://schemas.microsoft.com/office/word/2010/wordprocessingDrawing" xmlns:wp="http://schemas.openxmlformats.org/drawingml/2006/wordprocessingDrawing" xmlns:w10="urn:schemas-microsoft-com:office:word" xmlns:w="http://schemas.openxmlformats.org/wordprocessingml/2006/main" xmlns:w14="http://schemas.microsoft.com/office/word/2010/wordml" xmlns:w15="http://schemas.microsoft.com/office/word/2012/wordml" xmlns:w16cex="http://schemas.microsoft.com/office/word/2018/wordml/cex" xmlns:w16cid="http://schemas.microsoft.com/office/word/2016/wordml/cid" xmlns:w16="http://schemas.microsoft.com/office/word/2018/wordml" xmlns:w16sdtdh="http://schemas.microsoft.com/office/word/2020/wordml/sdtdatahash" xmlns:w16se="http://schemas.microsoft.com/office/word/2015/wordml/symex" xmlns:wpg="http://schemas.microsoft.com/office/word/2010/wordprocessingGroup" xmlns:wpi="http://schemas.microsoft.com/office/word/2010/wordprocessingInk" xmlns:wne="http://schemas.microsoft.com/office/word/2006/wordml" xmlns:wps="http://schemas.microsoft.com/office/word/2010/wordprocessingShape" mc:Ignorable="w14 w15 w16se w16cid w16 w16cex w16sdtdh wp14">
+<w:numbering xmlns:wpc="http://schemas.microsoft.com/office/word/2010/wordprocessingCanvas" xmlns:cx="http://schemas.microsoft.com/office/drawing/2014/chartex" xmlns:cx1="http://schemas.microsoft.com/office/drawing/2015/9/8/chartex" xmlns:cx2="http://schemas.microsoft.com/office/drawing/2015/10/21/chartex" xmlns:cx3="http://schemas.microsoft.com/office/drawing/2016/5/9/chartex" xmlns:cx4="http://schemas.microsoft.com/office/drawing/2016/5/10/chartex" xmlns:cx5="http://schemas.microsoft.com/office/drawing/2016/5/11/chartex" xmlns:cx6="http://schemas.microsoft.com/office/drawing/2016/5/12/chartex" xmlns:cx7="http://schemas.microsoft.com/office/drawing/2016/5/13/chartex" xmlns:cx8="http://schemas.microsoft.com/office/drawing/2016/5/14/chartex" xmlns:mc="http://schemas.openxmlformats.org/markup-compatibility/2006" xmlns:aink="http://schemas.microsoft.com/office/drawing/2016/ink" xmlns:am3d="http://schemas.microsoft.com/office/drawing/2017/model3d" xmlns:o="urn:schemas-microsoft-com:office:office" xmlns:oel="http://schemas.microsoft.com/office/2019/extlst" xmlns:r="http://schemas.openxmlformats.org/officeDocument/2006/relationships" xmlns:m="http://schemas.openxmlformats.org/officeDocument/2006/math" xmlns:v="urn:schemas-microsoft-com:vml" xmlns:wp14="http://schemas.microsoft.com/office/word/2010/wordprocessingDrawing" xmlns:wp="http://schemas.openxmlformats.org/drawingml/2006/wordprocessingDrawing" xmlns:w10="urn:schemas-microsoft-com:office:word" xmlns:w="http://schemas.openxmlformats.org/wordprocessingml/2006/main" xmlns:w14="http://schemas.microsoft.com/office/word/2010/wordml" xmlns:w15="http://schemas.microsoft.com/office/word/2012/wordml" xmlns:w16cex="http://schemas.microsoft.com/office/word/2018/wordml/cex" xmlns:w16cid="http://schemas.microsoft.com/office/word/2016/wordml/cid" xmlns:w16="http://schemas.microsoft.com/office/word/2018/wordml" xmlns:w16sdtdh="http://schemas.microsoft.com/office/word/2020/wordml/sdtdatahash" xmlns:w16se="http://schemas.microsoft.com/office/word/2015/wordml/symex" xmlns:wpg="http://schemas.microsoft.com/office/word/2010/wordprocessingGroup" xmlns:wpi="http://schemas.microsoft.com/office/word/2010/wordprocessingInk" xmlns:wne="http://schemas.microsoft.com/office/word/2006/wordml" xmlns:wps="http://schemas.microsoft.com/office/word/2010/wordprocessingShape" mc:Ignorable="w14 w15 w16se w16cid w16 w16cex w16sdtdh wp14">
   <w:abstractNum w:abstractNumId="0" w15:restartNumberingAfterBreak="0">
     <w:nsid w:val="FFFFFF88"/>
     <w:multiLevelType w:val="singleLevel"/>
@@ -32595,46 +32507,46 @@
       </w:rPr>
     </w:lvl>
   </w:abstractNum>
-  <w:num w:numId="1">
+  <w:num w:numId="1" w16cid:durableId="2142839645">
     <w:abstractNumId w:val="11"/>
   </w:num>
-  <w:num w:numId="2">
+  <w:num w:numId="2" w16cid:durableId="770508686">
     <w:abstractNumId w:val="0"/>
   </w:num>
-  <w:num w:numId="3">
+  <w:num w:numId="3" w16cid:durableId="2013145048">
     <w:abstractNumId w:val="12"/>
   </w:num>
-  <w:num w:numId="4">
+  <w:num w:numId="4" w16cid:durableId="1259563938">
     <w:abstractNumId w:val="6"/>
   </w:num>
-  <w:num w:numId="5">
+  <w:num w:numId="5" w16cid:durableId="1411269686">
     <w:abstractNumId w:val="5"/>
   </w:num>
-  <w:num w:numId="6">
+  <w:num w:numId="6" w16cid:durableId="1970891748">
     <w:abstractNumId w:val="8"/>
   </w:num>
-  <w:num w:numId="7">
+  <w:num w:numId="7" w16cid:durableId="448278145">
     <w:abstractNumId w:val="3"/>
   </w:num>
-  <w:num w:numId="8">
+  <w:num w:numId="8" w16cid:durableId="1344480777">
     <w:abstractNumId w:val="9"/>
   </w:num>
-  <w:num w:numId="9">
+  <w:num w:numId="9" w16cid:durableId="1016074734">
     <w:abstractNumId w:val="10"/>
   </w:num>
-  <w:num w:numId="10">
+  <w:num w:numId="10" w16cid:durableId="399208083">
     <w:abstractNumId w:val="2"/>
   </w:num>
-  <w:num w:numId="11">
+  <w:num w:numId="11" w16cid:durableId="2076736929">
     <w:abstractNumId w:val="13"/>
   </w:num>
-  <w:num w:numId="12">
+  <w:num w:numId="12" w16cid:durableId="1778057697">
     <w:abstractNumId w:val="1"/>
   </w:num>
-  <w:num w:numId="13">
+  <w:num w:numId="13" w16cid:durableId="1174688572">
     <w:abstractNumId w:val="4"/>
   </w:num>
-  <w:num w:numId="14">
+  <w:num w:numId="14" w16cid:durableId="1019503375">
     <w:abstractNumId w:val="7"/>
   </w:num>
   <w:numIdMacAtCleanup w:val="10"/>

</xml_diff>